<commit_message>
feat : communityToolkit, DependencyInjection expension로 진행할예정 문서 수정
</commit_message>
<xml_diff>
--- a/_0_document/새 Microsoft Word 문서.docx
+++ b/_0_document/새 Microsoft Word 문서.docx
@@ -311,10 +311,476 @@
           <w:ilvl w:val="0"/>
           <w:numId w:val="1"/>
         </w:numPr>
-        <w:rPr>
-          <w:rFonts w:hint="eastAsia"/>
-        </w:rPr>
-      </w:pPr>
+      </w:pPr>
+      <w:r>
+        <w:rPr>
+          <w:rFonts w:hint="eastAsia"/>
+        </w:rPr>
+        <w:t xml:space="preserve">강제로 </w:t>
+      </w:r>
+      <w:proofErr w:type="spellStart"/>
+      <w:r>
+        <w:rPr>
+          <w:rFonts w:hint="eastAsia"/>
+        </w:rPr>
+        <w:t>언로드</w:t>
+      </w:r>
+      <w:proofErr w:type="spellEnd"/>
+      <w:r>
+        <w:rPr>
+          <w:rFonts w:hint="eastAsia"/>
+        </w:rPr>
+        <w:t xml:space="preserve"> 로드 시켜서 </w:t>
+      </w:r>
+      <w:proofErr w:type="spellStart"/>
+      <w:r>
+        <w:rPr>
+          <w:rFonts w:hint="eastAsia"/>
+        </w:rPr>
+        <w:t>하긴했는데</w:t>
+      </w:r>
+      <w:proofErr w:type="spellEnd"/>
+      <w:r>
+        <w:rPr>
+          <w:rFonts w:hint="eastAsia"/>
+        </w:rPr>
+        <w:t xml:space="preserve"> 흠</w:t>
+      </w:r>
+    </w:p>
+    <w:p>
+      <w:pPr>
+        <w:pStyle w:val="a6"/>
+        <w:numPr>
+          <w:ilvl w:val="0"/>
+          <w:numId w:val="1"/>
+        </w:numPr>
+      </w:pPr>
+      <w:r>
+        <w:rPr>
+          <w:rFonts w:hint="eastAsia"/>
+        </w:rPr>
+        <w:t xml:space="preserve">시작프로젝트로 설정을 </w:t>
+      </w:r>
+      <w:proofErr w:type="spellStart"/>
+      <w:r>
+        <w:rPr>
+          <w:rFonts w:hint="eastAsia"/>
+        </w:rPr>
+        <w:t>하면된다</w:t>
+      </w:r>
+      <w:proofErr w:type="spellEnd"/>
+      <w:r>
+        <w:rPr>
+          <w:rFonts w:hint="eastAsia"/>
+        </w:rPr>
+        <w:t>.</w:t>
+      </w:r>
+      <w:r>
+        <w:br/>
+      </w:r>
+      <w:r>
+        <w:rPr>
+          <w:noProof/>
+        </w:rPr>
+        <w:t xml:space="preserve"> </w:t>
+      </w:r>
+      <w:r>
+        <w:rPr>
+          <w:noProof/>
+        </w:rPr>
+        <w:drawing>
+          <wp:inline distT="0" distB="0" distL="0" distR="0" wp14:anchorId="00E1C499" wp14:editId="703FDF18">
+            <wp:extent cx="4715533" cy="333422"/>
+            <wp:effectExtent l="0" t="0" r="0" b="9525"/>
+            <wp:docPr id="2109156948" name="그림 1"/>
+            <wp:cNvGraphicFramePr>
+              <a:graphicFrameLocks xmlns:a="http://schemas.openxmlformats.org/drawingml/2006/main" noChangeAspect="1"/>
+            </wp:cNvGraphicFramePr>
+            <a:graphic xmlns:a="http://schemas.openxmlformats.org/drawingml/2006/main">
+              <a:graphicData uri="http://schemas.openxmlformats.org/drawingml/2006/picture">
+                <pic:pic xmlns:pic="http://schemas.openxmlformats.org/drawingml/2006/picture">
+                  <pic:nvPicPr>
+                    <pic:cNvPr id="2109156948" name=""/>
+                    <pic:cNvPicPr/>
+                  </pic:nvPicPr>
+                  <pic:blipFill>
+                    <a:blip r:embed="rId7"/>
+                    <a:stretch>
+                      <a:fillRect/>
+                    </a:stretch>
+                  </pic:blipFill>
+                  <pic:spPr>
+                    <a:xfrm>
+                      <a:off x="0" y="0"/>
+                      <a:ext cx="4715533" cy="333422"/>
+                    </a:xfrm>
+                    <a:prstGeom prst="rect">
+                      <a:avLst/>
+                    </a:prstGeom>
+                  </pic:spPr>
+                </pic:pic>
+              </a:graphicData>
+            </a:graphic>
+          </wp:inline>
+        </w:drawing>
+      </w:r>
+    </w:p>
+    <w:p>
+      <w:pPr>
+        <w:pStyle w:val="a6"/>
+        <w:numPr>
+          <w:ilvl w:val="0"/>
+          <w:numId w:val="1"/>
+        </w:numPr>
+      </w:pPr>
+      <w:r>
+        <w:rPr>
+          <w:rFonts w:hint="eastAsia"/>
+        </w:rPr>
+        <w:t xml:space="preserve">흠 </w:t>
+      </w:r>
+      <w:proofErr w:type="spellStart"/>
+      <w:r>
+        <w:rPr>
+          <w:rFonts w:hint="eastAsia"/>
+        </w:rPr>
+        <w:t>아발로니아</w:t>
+      </w:r>
+      <w:proofErr w:type="spellEnd"/>
+      <w:r>
+        <w:t>…</w:t>
+      </w:r>
+      <w:r>
+        <w:rPr>
+          <w:rFonts w:hint="eastAsia"/>
+        </w:rPr>
+        <w:t xml:space="preserve">가 좋은 것 같은데 왜냐하면 </w:t>
+      </w:r>
+      <w:proofErr w:type="spellStart"/>
+      <w:r>
+        <w:rPr>
+          <w:rFonts w:hint="eastAsia"/>
+        </w:rPr>
+        <w:t>크로스플래폼</w:t>
+      </w:r>
+      <w:proofErr w:type="spellEnd"/>
+      <w:r>
+        <w:rPr>
+          <w:rFonts w:hint="eastAsia"/>
+        </w:rPr>
+        <w:t>(</w:t>
+      </w:r>
+      <w:proofErr w:type="spellStart"/>
+      <w:r>
+        <w:rPr>
+          <w:rFonts w:hint="eastAsia"/>
+        </w:rPr>
+        <w:t>할줄은모름</w:t>
+      </w:r>
+      <w:proofErr w:type="spellEnd"/>
+      <w:r>
+        <w:rPr>
+          <w:rFonts w:hint="eastAsia"/>
+        </w:rPr>
+        <w:t xml:space="preserve">)지원 되고 </w:t>
+      </w:r>
+      <w:proofErr w:type="spellStart"/>
+      <w:r>
+        <w:rPr>
+          <w:rFonts w:hint="eastAsia"/>
+        </w:rPr>
+        <w:t>그뭐야</w:t>
+      </w:r>
+      <w:proofErr w:type="spellEnd"/>
+      <w:r>
+        <w:rPr>
+          <w:rFonts w:hint="eastAsia"/>
+        </w:rPr>
+        <w:t xml:space="preserve"> 프리즘 </w:t>
+      </w:r>
+      <w:proofErr w:type="spellStart"/>
+      <w:r>
+        <w:rPr>
+          <w:rFonts w:hint="eastAsia"/>
+        </w:rPr>
+        <w:t>아키텍쳐는</w:t>
+      </w:r>
+      <w:proofErr w:type="spellEnd"/>
+      <w:r>
+        <w:rPr>
+          <w:rFonts w:hint="eastAsia"/>
+        </w:rPr>
+        <w:t xml:space="preserve"> 좋은데 학습곡선이 </w:t>
+      </w:r>
+      <w:proofErr w:type="gramStart"/>
+      <w:r>
+        <w:rPr>
+          <w:rFonts w:hint="eastAsia"/>
+        </w:rPr>
+        <w:t>조금..</w:t>
+      </w:r>
+      <w:proofErr w:type="gramEnd"/>
+      <w:r>
+        <w:rPr>
+          <w:rFonts w:hint="eastAsia"/>
+        </w:rPr>
+        <w:t>흠 고민</w:t>
+      </w:r>
+    </w:p>
+    <w:p>
+      <w:pPr>
+        <w:pStyle w:val="a6"/>
+        <w:numPr>
+          <w:ilvl w:val="0"/>
+          <w:numId w:val="1"/>
+        </w:numPr>
+      </w:pPr>
+      <w:proofErr w:type="spellStart"/>
+      <w:r>
+        <w:rPr>
+          <w:rFonts w:hint="eastAsia"/>
+        </w:rPr>
+        <w:t>아발로니아</w:t>
+      </w:r>
+      <w:proofErr w:type="spellEnd"/>
+      <w:r>
+        <w:rPr>
+          <w:rFonts w:hint="eastAsia"/>
+        </w:rPr>
+        <w:t xml:space="preserve"> 에다가</w:t>
+      </w:r>
+      <w:r>
+        <w:t>…</w:t>
+      </w:r>
+      <w:r>
+        <w:rPr>
+          <w:rFonts w:hint="eastAsia"/>
+        </w:rPr>
+        <w:t xml:space="preserve"> </w:t>
+      </w:r>
+      <w:proofErr w:type="spellStart"/>
+      <w:r>
+        <w:rPr>
+          <w:rFonts w:hint="eastAsia"/>
+        </w:rPr>
+        <w:t>누겟툴</w:t>
+      </w:r>
+      <w:proofErr w:type="spellEnd"/>
+      <w:r>
+        <w:rPr>
+          <w:rFonts w:hint="eastAsia"/>
+        </w:rPr>
+        <w:t xml:space="preserve"> MVVM lite였나 그거 </w:t>
+      </w:r>
+      <w:proofErr w:type="spellStart"/>
+      <w:r>
+        <w:rPr>
+          <w:rFonts w:hint="eastAsia"/>
+        </w:rPr>
+        <w:t>하는게</w:t>
+      </w:r>
+      <w:proofErr w:type="spellEnd"/>
+      <w:r>
+        <w:rPr>
+          <w:rFonts w:hint="eastAsia"/>
+        </w:rPr>
+        <w:t xml:space="preserve"> </w:t>
+      </w:r>
+      <w:proofErr w:type="spellStart"/>
+      <w:r>
+        <w:rPr>
+          <w:rFonts w:hint="eastAsia"/>
+        </w:rPr>
+        <w:t>좋아보이는데</w:t>
+      </w:r>
+      <w:proofErr w:type="spellEnd"/>
+      <w:r>
+        <w:rPr>
+          <w:rFonts w:hint="eastAsia"/>
+        </w:rPr>
+        <w:t>?</w:t>
+      </w:r>
+    </w:p>
+    <w:p>
+      <w:pPr>
+        <w:pStyle w:val="a6"/>
+        <w:numPr>
+          <w:ilvl w:val="0"/>
+          <w:numId w:val="1"/>
+        </w:numPr>
+      </w:pPr>
+      <w:r>
+        <w:rPr>
+          <w:rFonts w:hint="eastAsia"/>
+        </w:rPr>
+        <w:t xml:space="preserve">Community toolkit과 </w:t>
+      </w:r>
+      <w:proofErr w:type="spellStart"/>
+      <w:r>
+        <w:rPr>
+          <w:rFonts w:hint="eastAsia"/>
+        </w:rPr>
+        <w:t>ReactiveUI</w:t>
+      </w:r>
+      <w:proofErr w:type="spellEnd"/>
+      <w:r>
+        <w:rPr>
+          <w:rFonts w:hint="eastAsia"/>
+        </w:rPr>
+        <w:t xml:space="preserve">을 </w:t>
+      </w:r>
+      <w:proofErr w:type="spellStart"/>
+      <w:r>
+        <w:rPr>
+          <w:rFonts w:hint="eastAsia"/>
+        </w:rPr>
+        <w:t>추천받았는데</w:t>
+      </w:r>
+      <w:proofErr w:type="spellEnd"/>
+      <w:r>
+        <w:rPr>
+          <w:rFonts w:hint="eastAsia"/>
+        </w:rPr>
+        <w:t xml:space="preserve"> </w:t>
+      </w:r>
+      <w:proofErr w:type="spellStart"/>
+      <w:r>
+        <w:rPr>
+          <w:rFonts w:hint="eastAsia"/>
+        </w:rPr>
+        <w:t>ReactiveUI</w:t>
+      </w:r>
+      <w:proofErr w:type="spellEnd"/>
+      <w:r>
+        <w:rPr>
+          <w:rFonts w:hint="eastAsia"/>
+        </w:rPr>
+        <w:t xml:space="preserve">가 좀더 </w:t>
+      </w:r>
+      <w:proofErr w:type="spellStart"/>
+      <w:r>
+        <w:rPr>
+          <w:rFonts w:hint="eastAsia"/>
+        </w:rPr>
+        <w:t>어려운듯</w:t>
+      </w:r>
+      <w:proofErr w:type="spellEnd"/>
+      <w:r>
+        <w:rPr>
+          <w:rFonts w:hint="eastAsia"/>
+        </w:rPr>
+        <w:t xml:space="preserve"> 그리고</w:t>
+      </w:r>
+    </w:p>
+    <w:p>
+      <w:pPr>
+        <w:pStyle w:val="a6"/>
+        <w:numPr>
+          <w:ilvl w:val="0"/>
+          <w:numId w:val="1"/>
+        </w:numPr>
+        <w:rPr>
+          <w:rFonts w:hint="eastAsia"/>
+        </w:rPr>
+      </w:pPr>
+      <w:r>
+        <w:t xml:space="preserve">using </w:t>
+      </w:r>
+      <w:proofErr w:type="spellStart"/>
+      <w:r>
+        <w:t>Microsoft.Extensions.</w:t>
+      </w:r>
+      <w:proofErr w:type="gramStart"/>
+      <w:r>
+        <w:t>DependencyInjection</w:t>
+      </w:r>
+      <w:proofErr w:type="spellEnd"/>
+      <w:r>
+        <w:t>;</w:t>
+      </w:r>
+      <w:r>
+        <w:rPr>
+          <w:rFonts w:hint="eastAsia"/>
+        </w:rPr>
+        <w:t>을</w:t>
+      </w:r>
+      <w:proofErr w:type="gramEnd"/>
+      <w:r>
+        <w:rPr>
+          <w:rFonts w:hint="eastAsia"/>
+        </w:rPr>
+        <w:t xml:space="preserve"> 사용하면 좀더 </w:t>
+      </w:r>
+      <w:proofErr w:type="spellStart"/>
+      <w:r>
+        <w:rPr>
+          <w:rFonts w:hint="eastAsia"/>
+        </w:rPr>
+        <w:t>나은듯</w:t>
+      </w:r>
+      <w:proofErr w:type="spellEnd"/>
+      <w:r>
+        <w:rPr>
+          <w:rFonts w:hint="eastAsia"/>
+        </w:rPr>
+        <w:t xml:space="preserve"> </w:t>
+      </w:r>
+      <w:proofErr w:type="spellStart"/>
+      <w:r>
+        <w:rPr>
+          <w:rFonts w:hint="eastAsia"/>
+        </w:rPr>
+        <w:t>datacontext</w:t>
+      </w:r>
+      <w:proofErr w:type="spellEnd"/>
+      <w:r>
+        <w:rPr>
+          <w:rFonts w:hint="eastAsia"/>
+        </w:rPr>
+        <w:t xml:space="preserve">에 객체를 </w:t>
+      </w:r>
+      <w:proofErr w:type="spellStart"/>
+      <w:r>
+        <w:rPr>
+          <w:rFonts w:hint="eastAsia"/>
+        </w:rPr>
+        <w:t>리턴하는것이아니라</w:t>
+      </w:r>
+      <w:proofErr w:type="spellEnd"/>
+      <w:r>
+        <w:rPr>
+          <w:rFonts w:hint="eastAsia"/>
+        </w:rPr>
+        <w:t xml:space="preserve"> </w:t>
+      </w:r>
+      <w:proofErr w:type="spellStart"/>
+      <w:r>
+        <w:rPr>
+          <w:rFonts w:hint="eastAsia"/>
+        </w:rPr>
+        <w:t>뷰모델</w:t>
+      </w:r>
+      <w:proofErr w:type="spellEnd"/>
+      <w:r>
+        <w:rPr>
+          <w:rFonts w:hint="eastAsia"/>
+        </w:rPr>
+        <w:t xml:space="preserve"> 템플릿 인스턴스를 </w:t>
+      </w:r>
+      <w:proofErr w:type="spellStart"/>
+      <w:r>
+        <w:rPr>
+          <w:rFonts w:hint="eastAsia"/>
+        </w:rPr>
+        <w:t>리턴하게되어서</w:t>
+      </w:r>
+      <w:proofErr w:type="spellEnd"/>
+      <w:r>
+        <w:rPr>
+          <w:rFonts w:hint="eastAsia"/>
+        </w:rPr>
+        <w:t xml:space="preserve"> 좀더 나아지는듯?</w:t>
+      </w:r>
     </w:p>
     <w:sectPr>
       <w:pgSz w:w="11906" w:h="16838"/>

</xml_diff>

<commit_message>
feat : ObserableProperty, RelayCommand
</commit_message>
<xml_diff>
--- a/_0_document/새 Microsoft Word 문서.docx
+++ b/_0_document/새 Microsoft Word 문서.docx
@@ -17,35 +17,7 @@
         <w:rPr>
           <w:rFonts w:hint="eastAsia"/>
         </w:rPr>
-        <w:t xml:space="preserve">valonia for </w:t>
-      </w:r>
-      <w:proofErr w:type="gramStart"/>
-      <w:r>
-        <w:rPr>
-          <w:rFonts w:hint="eastAsia"/>
-        </w:rPr>
-        <w:t>2022 를</w:t>
-      </w:r>
-      <w:proofErr w:type="gramEnd"/>
-      <w:r>
-        <w:rPr>
-          <w:rFonts w:hint="eastAsia"/>
-        </w:rPr>
-        <w:t xml:space="preserve"> </w:t>
-      </w:r>
-      <w:proofErr w:type="spellStart"/>
-      <w:r>
-        <w:rPr>
-          <w:rFonts w:hint="eastAsia"/>
-        </w:rPr>
-        <w:t>마켓플레이스에서</w:t>
-      </w:r>
-      <w:proofErr w:type="spellEnd"/>
-      <w:r>
-        <w:rPr>
-          <w:rFonts w:hint="eastAsia"/>
-        </w:rPr>
-        <w:t xml:space="preserve"> 다운로드 받자 흠 별이 4개인게 좀</w:t>
+        <w:t>valonia for 2022 를 마켓플레이스에서 다운로드 받자 흠 별이 4개인게 좀</w:t>
       </w:r>
     </w:p>
     <w:p>
@@ -57,62 +29,18 @@
         </w:numPr>
       </w:pPr>
       <w:r>
-        <w:t xml:space="preserve">dotnet new install </w:t>
-      </w:r>
-      <w:proofErr w:type="spellStart"/>
-      <w:r>
-        <w:t>Avalonia.Templates</w:t>
-      </w:r>
-      <w:proofErr w:type="spellEnd"/>
-      <w:r>
-        <w:rPr>
-          <w:rFonts w:hint="eastAsia"/>
-        </w:rPr>
-        <w:t>(</w:t>
-      </w:r>
-      <w:proofErr w:type="gramStart"/>
-      <w:r>
-        <w:rPr>
-          <w:rFonts w:hint="eastAsia"/>
-        </w:rPr>
-        <w:t>설치..?</w:t>
-      </w:r>
-      <w:proofErr w:type="gramEnd"/>
-      <w:r>
-        <w:rPr>
-          <w:rFonts w:hint="eastAsia"/>
-        </w:rPr>
-        <w:t xml:space="preserve">) </w:t>
-      </w:r>
-      <w:proofErr w:type="spellStart"/>
-      <w:r>
-        <w:rPr>
-          <w:rFonts w:hint="eastAsia"/>
-        </w:rPr>
-        <w:t>sdk</w:t>
-      </w:r>
-      <w:proofErr w:type="spellEnd"/>
-      <w:r>
-        <w:rPr>
-          <w:rFonts w:hint="eastAsia"/>
-        </w:rPr>
-        <w:t xml:space="preserve"> </w:t>
-      </w:r>
-      <w:proofErr w:type="spellStart"/>
-      <w:r>
-        <w:rPr>
-          <w:rFonts w:hint="eastAsia"/>
-        </w:rPr>
-        <w:t>다운로드된곳에서</w:t>
-      </w:r>
-      <w:proofErr w:type="spellEnd"/>
-      <w:r>
-        <w:rPr>
-          <w:rFonts w:hint="eastAsia"/>
-        </w:rPr>
-        <w:t xml:space="preserve"> 프롬프트에 입력하였음</w:t>
-      </w:r>
-      <w:r>
+        <w:t>dotnet new install Avalonia.Templates</w:t>
+      </w:r>
+      <w:r>
+        <w:rPr>
+          <w:rFonts w:hint="eastAsia"/>
+        </w:rPr>
+        <w:t>(설치..?) sdk 다운로드된곳에서 프롬프트에 입력하였음</w:t>
+      </w:r>
+      <w:r>
+        <w:rPr>
+          <w:noProof/>
+        </w:rPr>
         <w:drawing>
           <wp:inline distT="0" distB="0" distL="0" distR="0" wp14:anchorId="3271CA7C" wp14:editId="05451970">
             <wp:extent cx="5731510" cy="1953260"/>
@@ -165,21 +93,8 @@
         <w:t>프로젝트 생성 커맨드(</w:t>
       </w:r>
       <w:r>
-        <w:t xml:space="preserve">dotnet new </w:t>
-      </w:r>
-      <w:proofErr w:type="spellStart"/>
-      <w:r>
-        <w:t>avalonia.app</w:t>
-      </w:r>
-      <w:proofErr w:type="spellEnd"/>
-      <w:r>
-        <w:t xml:space="preserve"> -o </w:t>
-      </w:r>
-      <w:proofErr w:type="spellStart"/>
-      <w:r>
-        <w:t>MyAvaloniaApp</w:t>
-      </w:r>
-      <w:proofErr w:type="spellEnd"/>
+        <w:t>dotnet new avalonia.app -o MyAvaloniaApp</w:t>
+      </w:r>
       <w:r>
         <w:rPr>
           <w:rFonts w:hint="eastAsia"/>
@@ -196,6 +111,9 @@
         <w:t>커맨드로도 생성할 수 있지만 IDE에 잡혔다.</w:t>
       </w:r>
       <w:r>
+        <w:rPr>
+          <w:noProof/>
+        </w:rPr>
         <w:drawing>
           <wp:inline distT="0" distB="0" distL="0" distR="0" wp14:anchorId="246ED025" wp14:editId="10CE4FD9">
             <wp:extent cx="5731510" cy="2113280"/>
@@ -245,63 +163,7 @@
         <w:rPr>
           <w:rFonts w:hint="eastAsia"/>
         </w:rPr>
-        <w:t xml:space="preserve">되는데 프로젝트 </w:t>
-      </w:r>
-      <w:proofErr w:type="gramStart"/>
-      <w:r>
-        <w:rPr>
-          <w:rFonts w:hint="eastAsia"/>
-        </w:rPr>
-        <w:t>순서..</w:t>
-      </w:r>
-      <w:proofErr w:type="gramEnd"/>
-      <w:r>
-        <w:rPr>
-          <w:rFonts w:hint="eastAsia"/>
-        </w:rPr>
-        <w:t xml:space="preserve"> </w:t>
-      </w:r>
-      <w:proofErr w:type="spellStart"/>
-      <w:r>
-        <w:rPr>
-          <w:rFonts w:hint="eastAsia"/>
-        </w:rPr>
-        <w:t>라고해야하나</w:t>
-      </w:r>
-      <w:proofErr w:type="spellEnd"/>
-      <w:r>
-        <w:rPr>
-          <w:rFonts w:hint="eastAsia"/>
-        </w:rPr>
-        <w:t xml:space="preserve"> 솔루션에 포함된 </w:t>
-      </w:r>
-      <w:proofErr w:type="spellStart"/>
-      <w:r>
-        <w:rPr>
-          <w:rFonts w:hint="eastAsia"/>
-        </w:rPr>
-        <w:t>프로젝트중</w:t>
-      </w:r>
-      <w:proofErr w:type="spellEnd"/>
-      <w:r>
-        <w:rPr>
-          <w:rFonts w:hint="eastAsia"/>
-        </w:rPr>
-        <w:t xml:space="preserve"> MVVM코드가 들어있는 프로젝트와 </w:t>
-      </w:r>
-      <w:proofErr w:type="spellStart"/>
-      <w:r>
-        <w:rPr>
-          <w:rFonts w:hint="eastAsia"/>
-        </w:rPr>
-        <w:t>빌드시키는</w:t>
-      </w:r>
-      <w:proofErr w:type="spellEnd"/>
-      <w:r>
-        <w:rPr>
-          <w:rFonts w:hint="eastAsia"/>
-        </w:rPr>
-        <w:t xml:space="preserve"> 프로젝트가 다름.</w:t>
+        <w:t>되는데 프로젝트 순서.. 라고해야하나 솔루션에 포함된 프로젝트중 MVVM코드가 들어있는 프로젝트와 빌드시키는 프로젝트가 다름.</w:t>
       </w:r>
     </w:p>
     <w:p>
@@ -316,35 +178,7 @@
         <w:rPr>
           <w:rFonts w:hint="eastAsia"/>
         </w:rPr>
-        <w:t xml:space="preserve">강제로 </w:t>
-      </w:r>
-      <w:proofErr w:type="spellStart"/>
-      <w:r>
-        <w:rPr>
-          <w:rFonts w:hint="eastAsia"/>
-        </w:rPr>
-        <w:t>언로드</w:t>
-      </w:r>
-      <w:proofErr w:type="spellEnd"/>
-      <w:r>
-        <w:rPr>
-          <w:rFonts w:hint="eastAsia"/>
-        </w:rPr>
-        <w:t xml:space="preserve"> 로드 시켜서 </w:t>
-      </w:r>
-      <w:proofErr w:type="spellStart"/>
-      <w:r>
-        <w:rPr>
-          <w:rFonts w:hint="eastAsia"/>
-        </w:rPr>
-        <w:t>하긴했는데</w:t>
-      </w:r>
-      <w:proofErr w:type="spellEnd"/>
-      <w:r>
-        <w:rPr>
-          <w:rFonts w:hint="eastAsia"/>
-        </w:rPr>
-        <w:t xml:space="preserve"> 흠</w:t>
+        <w:t>강제로 언로드 로드 시켜서 하긴했는데 흠</w:t>
       </w:r>
     </w:p>
     <w:p>
@@ -359,21 +193,7 @@
         <w:rPr>
           <w:rFonts w:hint="eastAsia"/>
         </w:rPr>
-        <w:t xml:space="preserve">시작프로젝트로 설정을 </w:t>
-      </w:r>
-      <w:proofErr w:type="spellStart"/>
-      <w:r>
-        <w:rPr>
-          <w:rFonts w:hint="eastAsia"/>
-        </w:rPr>
-        <w:t>하면된다</w:t>
-      </w:r>
-      <w:proofErr w:type="spellEnd"/>
-      <w:r>
-        <w:rPr>
-          <w:rFonts w:hint="eastAsia"/>
-        </w:rPr>
-        <w:t>.</w:t>
+        <w:t>시작프로젝트로 설정을 하면된다.</w:t>
       </w:r>
       <w:r>
         <w:br/>
@@ -437,16 +257,8 @@
         <w:rPr>
           <w:rFonts w:hint="eastAsia"/>
         </w:rPr>
-        <w:t xml:space="preserve">흠 </w:t>
-      </w:r>
-      <w:proofErr w:type="spellStart"/>
-      <w:r>
-        <w:rPr>
-          <w:rFonts w:hint="eastAsia"/>
-        </w:rPr>
-        <w:t>아발로니아</w:t>
-      </w:r>
-      <w:proofErr w:type="spellEnd"/>
+        <w:t>흠 아발로니아</w:t>
+      </w:r>
       <w:r>
         <w:t>…</w:t>
       </w:r>
@@ -454,77 +266,7 @@
         <w:rPr>
           <w:rFonts w:hint="eastAsia"/>
         </w:rPr>
-        <w:t xml:space="preserve">가 좋은 것 같은데 왜냐하면 </w:t>
-      </w:r>
-      <w:proofErr w:type="spellStart"/>
-      <w:r>
-        <w:rPr>
-          <w:rFonts w:hint="eastAsia"/>
-        </w:rPr>
-        <w:t>크로스플래폼</w:t>
-      </w:r>
-      <w:proofErr w:type="spellEnd"/>
-      <w:r>
-        <w:rPr>
-          <w:rFonts w:hint="eastAsia"/>
-        </w:rPr>
-        <w:t>(</w:t>
-      </w:r>
-      <w:proofErr w:type="spellStart"/>
-      <w:r>
-        <w:rPr>
-          <w:rFonts w:hint="eastAsia"/>
-        </w:rPr>
-        <w:t>할줄은모름</w:t>
-      </w:r>
-      <w:proofErr w:type="spellEnd"/>
-      <w:r>
-        <w:rPr>
-          <w:rFonts w:hint="eastAsia"/>
-        </w:rPr>
-        <w:t xml:space="preserve">)지원 되고 </w:t>
-      </w:r>
-      <w:proofErr w:type="spellStart"/>
-      <w:r>
-        <w:rPr>
-          <w:rFonts w:hint="eastAsia"/>
-        </w:rPr>
-        <w:t>그뭐야</w:t>
-      </w:r>
-      <w:proofErr w:type="spellEnd"/>
-      <w:r>
-        <w:rPr>
-          <w:rFonts w:hint="eastAsia"/>
-        </w:rPr>
-        <w:t xml:space="preserve"> 프리즘 </w:t>
-      </w:r>
-      <w:proofErr w:type="spellStart"/>
-      <w:r>
-        <w:rPr>
-          <w:rFonts w:hint="eastAsia"/>
-        </w:rPr>
-        <w:t>아키텍쳐는</w:t>
-      </w:r>
-      <w:proofErr w:type="spellEnd"/>
-      <w:r>
-        <w:rPr>
-          <w:rFonts w:hint="eastAsia"/>
-        </w:rPr>
-        <w:t xml:space="preserve"> 좋은데 학습곡선이 </w:t>
-      </w:r>
-      <w:proofErr w:type="gramStart"/>
-      <w:r>
-        <w:rPr>
-          <w:rFonts w:hint="eastAsia"/>
-        </w:rPr>
-        <w:t>조금..</w:t>
-      </w:r>
-      <w:proofErr w:type="gramEnd"/>
-      <w:r>
-        <w:rPr>
-          <w:rFonts w:hint="eastAsia"/>
-        </w:rPr>
-        <w:t>흠 고민</w:t>
+        <w:t>가 좋은 것 같은데 왜냐하면 크로스플래폼(할줄은모름)지원 되고 그뭐야 프리즘 아키텍쳐는 좋은데 학습곡선이 조금..흠 고민</w:t>
       </w:r>
     </w:p>
     <w:p>
@@ -535,19 +277,11 @@
           <w:numId w:val="1"/>
         </w:numPr>
       </w:pPr>
-      <w:proofErr w:type="spellStart"/>
-      <w:r>
-        <w:rPr>
-          <w:rFonts w:hint="eastAsia"/>
-        </w:rPr>
-        <w:t>아발로니아</w:t>
-      </w:r>
-      <w:proofErr w:type="spellEnd"/>
-      <w:r>
-        <w:rPr>
-          <w:rFonts w:hint="eastAsia"/>
-        </w:rPr>
-        <w:t xml:space="preserve"> 에다가</w:t>
+      <w:r>
+        <w:rPr>
+          <w:rFonts w:hint="eastAsia"/>
+        </w:rPr>
+        <w:t>아발로니아 에다가</w:t>
       </w:r>
       <w:r>
         <w:t>…</w:t>
@@ -556,49 +290,7 @@
         <w:rPr>
           <w:rFonts w:hint="eastAsia"/>
         </w:rPr>
-        <w:t xml:space="preserve"> </w:t>
-      </w:r>
-      <w:proofErr w:type="spellStart"/>
-      <w:r>
-        <w:rPr>
-          <w:rFonts w:hint="eastAsia"/>
-        </w:rPr>
-        <w:t>누겟툴</w:t>
-      </w:r>
-      <w:proofErr w:type="spellEnd"/>
-      <w:r>
-        <w:rPr>
-          <w:rFonts w:hint="eastAsia"/>
-        </w:rPr>
-        <w:t xml:space="preserve"> MVVM lite였나 그거 </w:t>
-      </w:r>
-      <w:proofErr w:type="spellStart"/>
-      <w:r>
-        <w:rPr>
-          <w:rFonts w:hint="eastAsia"/>
-        </w:rPr>
-        <w:t>하는게</w:t>
-      </w:r>
-      <w:proofErr w:type="spellEnd"/>
-      <w:r>
-        <w:rPr>
-          <w:rFonts w:hint="eastAsia"/>
-        </w:rPr>
-        <w:t xml:space="preserve"> </w:t>
-      </w:r>
-      <w:proofErr w:type="spellStart"/>
-      <w:r>
-        <w:rPr>
-          <w:rFonts w:hint="eastAsia"/>
-        </w:rPr>
-        <w:t>좋아보이는데</w:t>
-      </w:r>
-      <w:proofErr w:type="spellEnd"/>
-      <w:r>
-        <w:rPr>
-          <w:rFonts w:hint="eastAsia"/>
-        </w:rPr>
-        <w:t>?</w:t>
+        <w:t xml:space="preserve"> 누겟툴 MVVM lite였나 그거 하는게 좋아보이는데?</w:t>
       </w:r>
     </w:p>
     <w:p>
@@ -613,63 +305,7 @@
         <w:rPr>
           <w:rFonts w:hint="eastAsia"/>
         </w:rPr>
-        <w:t xml:space="preserve">Community toolkit과 </w:t>
-      </w:r>
-      <w:proofErr w:type="spellStart"/>
-      <w:r>
-        <w:rPr>
-          <w:rFonts w:hint="eastAsia"/>
-        </w:rPr>
-        <w:t>ReactiveUI</w:t>
-      </w:r>
-      <w:proofErr w:type="spellEnd"/>
-      <w:r>
-        <w:rPr>
-          <w:rFonts w:hint="eastAsia"/>
-        </w:rPr>
-        <w:t xml:space="preserve">을 </w:t>
-      </w:r>
-      <w:proofErr w:type="spellStart"/>
-      <w:r>
-        <w:rPr>
-          <w:rFonts w:hint="eastAsia"/>
-        </w:rPr>
-        <w:t>추천받았는데</w:t>
-      </w:r>
-      <w:proofErr w:type="spellEnd"/>
-      <w:r>
-        <w:rPr>
-          <w:rFonts w:hint="eastAsia"/>
-        </w:rPr>
-        <w:t xml:space="preserve"> </w:t>
-      </w:r>
-      <w:proofErr w:type="spellStart"/>
-      <w:r>
-        <w:rPr>
-          <w:rFonts w:hint="eastAsia"/>
-        </w:rPr>
-        <w:t>ReactiveUI</w:t>
-      </w:r>
-      <w:proofErr w:type="spellEnd"/>
-      <w:r>
-        <w:rPr>
-          <w:rFonts w:hint="eastAsia"/>
-        </w:rPr>
-        <w:t xml:space="preserve">가 좀더 </w:t>
-      </w:r>
-      <w:proofErr w:type="spellStart"/>
-      <w:r>
-        <w:rPr>
-          <w:rFonts w:hint="eastAsia"/>
-        </w:rPr>
-        <w:t>어려운듯</w:t>
-      </w:r>
-      <w:proofErr w:type="spellEnd"/>
-      <w:r>
-        <w:rPr>
-          <w:rFonts w:hint="eastAsia"/>
-        </w:rPr>
-        <w:t xml:space="preserve"> 그리고</w:t>
+        <w:t>Community toolkit과 ReactiveUI을 추천받았는데 ReactiveUI가 좀더 어려운듯 그리고</w:t>
       </w:r>
     </w:p>
     <w:p>
@@ -679,107 +315,620 @@
           <w:ilvl w:val="0"/>
           <w:numId w:val="1"/>
         </w:numPr>
-        <w:rPr>
-          <w:rFonts w:hint="eastAsia"/>
-        </w:rPr>
-      </w:pPr>
-      <w:r>
-        <w:t xml:space="preserve">using </w:t>
-      </w:r>
-      <w:proofErr w:type="spellStart"/>
-      <w:r>
-        <w:t>Microsoft.Extensions.</w:t>
-      </w:r>
-      <w:proofErr w:type="gramStart"/>
-      <w:r>
-        <w:t>DependencyInjection</w:t>
-      </w:r>
-      <w:proofErr w:type="spellEnd"/>
-      <w:r>
-        <w:t>;</w:t>
-      </w:r>
-      <w:r>
-        <w:rPr>
-          <w:rFonts w:hint="eastAsia"/>
-        </w:rPr>
-        <w:t>을</w:t>
-      </w:r>
-      <w:proofErr w:type="gramEnd"/>
-      <w:r>
-        <w:rPr>
-          <w:rFonts w:hint="eastAsia"/>
-        </w:rPr>
-        <w:t xml:space="preserve"> 사용하면 좀더 </w:t>
-      </w:r>
-      <w:proofErr w:type="spellStart"/>
-      <w:r>
-        <w:rPr>
-          <w:rFonts w:hint="eastAsia"/>
-        </w:rPr>
-        <w:t>나은듯</w:t>
-      </w:r>
-      <w:proofErr w:type="spellEnd"/>
-      <w:r>
-        <w:rPr>
-          <w:rFonts w:hint="eastAsia"/>
-        </w:rPr>
-        <w:t xml:space="preserve"> </w:t>
-      </w:r>
-      <w:proofErr w:type="spellStart"/>
-      <w:r>
-        <w:rPr>
-          <w:rFonts w:hint="eastAsia"/>
-        </w:rPr>
-        <w:t>datacontext</w:t>
-      </w:r>
-      <w:proofErr w:type="spellEnd"/>
-      <w:r>
-        <w:rPr>
-          <w:rFonts w:hint="eastAsia"/>
-        </w:rPr>
-        <w:t xml:space="preserve">에 객체를 </w:t>
-      </w:r>
-      <w:proofErr w:type="spellStart"/>
-      <w:r>
-        <w:rPr>
-          <w:rFonts w:hint="eastAsia"/>
-        </w:rPr>
-        <w:t>리턴하는것이아니라</w:t>
-      </w:r>
-      <w:proofErr w:type="spellEnd"/>
-      <w:r>
-        <w:rPr>
-          <w:rFonts w:hint="eastAsia"/>
-        </w:rPr>
-        <w:t xml:space="preserve"> </w:t>
-      </w:r>
-      <w:proofErr w:type="spellStart"/>
-      <w:r>
-        <w:rPr>
-          <w:rFonts w:hint="eastAsia"/>
-        </w:rPr>
-        <w:t>뷰모델</w:t>
-      </w:r>
-      <w:proofErr w:type="spellEnd"/>
-      <w:r>
-        <w:rPr>
-          <w:rFonts w:hint="eastAsia"/>
-        </w:rPr>
-        <w:t xml:space="preserve"> 템플릿 인스턴스를 </w:t>
-      </w:r>
-      <w:proofErr w:type="spellStart"/>
-      <w:r>
-        <w:rPr>
-          <w:rFonts w:hint="eastAsia"/>
-        </w:rPr>
-        <w:t>리턴하게되어서</w:t>
-      </w:r>
-      <w:proofErr w:type="spellEnd"/>
-      <w:r>
-        <w:rPr>
-          <w:rFonts w:hint="eastAsia"/>
-        </w:rPr>
-        <w:t xml:space="preserve"> 좀더 나아지는듯?</w:t>
+      </w:pPr>
+      <w:r>
+        <w:t>using Microsoft.Extensions.DependencyInjection;</w:t>
+      </w:r>
+      <w:r>
+        <w:rPr>
+          <w:rFonts w:hint="eastAsia"/>
+        </w:rPr>
+        <w:t>을 사용하면 좀더 나은듯 datacontext에 객체를 리턴하는것이아니라 뷰모델 템플릿 인스턴스를 리턴하게되어서 좀더 나아지는듯?</w:t>
+      </w:r>
+    </w:p>
+    <w:p>
+      <w:pPr>
+        <w:pStyle w:val="a6"/>
+        <w:numPr>
+          <w:ilvl w:val="0"/>
+          <w:numId w:val="1"/>
+        </w:numPr>
+      </w:pPr>
+      <w:r>
+        <w:lastRenderedPageBreak/>
+        <w:t>C</w:t>
+      </w:r>
+      <w:r>
+        <w:rPr>
+          <w:rFonts w:hint="eastAsia"/>
+        </w:rPr>
+        <w:t>shap proejct로 생성해보자.</w:t>
+      </w:r>
+      <w:r>
+        <w:br/>
+      </w:r>
+      <w:r>
+        <w:rPr>
+          <w:noProof/>
+        </w:rPr>
+        <w:drawing>
+          <wp:inline distT="0" distB="0" distL="0" distR="0" wp14:anchorId="0E090426" wp14:editId="761FFBBD">
+            <wp:extent cx="5731510" cy="647700"/>
+            <wp:effectExtent l="0" t="0" r="2540" b="0"/>
+            <wp:docPr id="1071970980" name="그림 1"/>
+            <wp:cNvGraphicFramePr>
+              <a:graphicFrameLocks xmlns:a="http://schemas.openxmlformats.org/drawingml/2006/main" noChangeAspect="1"/>
+            </wp:cNvGraphicFramePr>
+            <a:graphic xmlns:a="http://schemas.openxmlformats.org/drawingml/2006/main">
+              <a:graphicData uri="http://schemas.openxmlformats.org/drawingml/2006/picture">
+                <pic:pic xmlns:pic="http://schemas.openxmlformats.org/drawingml/2006/picture">
+                  <pic:nvPicPr>
+                    <pic:cNvPr id="1071970980" name=""/>
+                    <pic:cNvPicPr/>
+                  </pic:nvPicPr>
+                  <pic:blipFill>
+                    <a:blip r:embed="rId8"/>
+                    <a:stretch>
+                      <a:fillRect/>
+                    </a:stretch>
+                  </pic:blipFill>
+                  <pic:spPr>
+                    <a:xfrm>
+                      <a:off x="0" y="0"/>
+                      <a:ext cx="5731510" cy="647700"/>
+                    </a:xfrm>
+                    <a:prstGeom prst="rect">
+                      <a:avLst/>
+                    </a:prstGeom>
+                  </pic:spPr>
+                </pic:pic>
+              </a:graphicData>
+            </a:graphic>
+          </wp:inline>
+        </w:drawing>
+      </w:r>
+    </w:p>
+    <w:p>
+      <w:pPr>
+        <w:pStyle w:val="a6"/>
+        <w:numPr>
+          <w:ilvl w:val="0"/>
+          <w:numId w:val="1"/>
+        </w:numPr>
+      </w:pPr>
+      <w:r>
+        <w:rPr>
+          <w:rFonts w:hint="eastAsia"/>
+        </w:rPr>
+        <w:t>어플리케이션 세팅이 나오는데 이게</w:t>
+      </w:r>
+      <w:r>
+        <w:t>…</w:t>
+      </w:r>
+      <w:r>
+        <w:rPr>
+          <w:rFonts w:hint="eastAsia"/>
+        </w:rPr>
+        <w:t xml:space="preserve"> 컴터를 껏다켜서 나오는건지 모르겠네</w:t>
+      </w:r>
+      <w:r>
+        <w:rPr>
+          <w:noProof/>
+        </w:rPr>
+        <w:drawing>
+          <wp:inline distT="0" distB="0" distL="0" distR="0" wp14:anchorId="1DB5EF32" wp14:editId="02595DC7">
+            <wp:extent cx="5731510" cy="3703320"/>
+            <wp:effectExtent l="0" t="0" r="2540" b="0"/>
+            <wp:docPr id="1321369841" name="그림 1" descr="텍스트, 스크린샷, 소프트웨어, 멀티미디어 소프트웨어이(가) 표시된 사진&#10;&#10;자동 생성된 설명"/>
+            <wp:cNvGraphicFramePr>
+              <a:graphicFrameLocks xmlns:a="http://schemas.openxmlformats.org/drawingml/2006/main" noChangeAspect="1"/>
+            </wp:cNvGraphicFramePr>
+            <a:graphic xmlns:a="http://schemas.openxmlformats.org/drawingml/2006/main">
+              <a:graphicData uri="http://schemas.openxmlformats.org/drawingml/2006/picture">
+                <pic:pic xmlns:pic="http://schemas.openxmlformats.org/drawingml/2006/picture">
+                  <pic:nvPicPr>
+                    <pic:cNvPr id="1321369841" name="그림 1" descr="텍스트, 스크린샷, 소프트웨어, 멀티미디어 소프트웨어이(가) 표시된 사진&#10;&#10;자동 생성된 설명"/>
+                    <pic:cNvPicPr/>
+                  </pic:nvPicPr>
+                  <pic:blipFill>
+                    <a:blip r:embed="rId9"/>
+                    <a:stretch>
+                      <a:fillRect/>
+                    </a:stretch>
+                  </pic:blipFill>
+                  <pic:spPr>
+                    <a:xfrm>
+                      <a:off x="0" y="0"/>
+                      <a:ext cx="5731510" cy="3703320"/>
+                    </a:xfrm>
+                    <a:prstGeom prst="rect">
+                      <a:avLst/>
+                    </a:prstGeom>
+                  </pic:spPr>
+                </pic:pic>
+              </a:graphicData>
+            </a:graphic>
+          </wp:inline>
+        </w:drawing>
+      </w:r>
+    </w:p>
+    <w:p>
+      <w:pPr>
+        <w:pStyle w:val="a6"/>
+        <w:numPr>
+          <w:ilvl w:val="0"/>
+          <w:numId w:val="1"/>
+        </w:numPr>
+      </w:pPr>
+      <w:r>
+        <w:rPr>
+          <w:rFonts w:hint="eastAsia"/>
+        </w:rPr>
+        <w:t>툴킷도 선택이 가능하다.</w:t>
+      </w:r>
+      <w:r>
+        <w:rPr>
+          <w:noProof/>
+        </w:rPr>
+        <w:drawing>
+          <wp:inline distT="0" distB="0" distL="0" distR="0" wp14:anchorId="52E64246" wp14:editId="2BF243A7">
+            <wp:extent cx="5124450" cy="3393969"/>
+            <wp:effectExtent l="0" t="0" r="0" b="0"/>
+            <wp:docPr id="750978665" name="그림 1" descr="텍스트, 스크린샷, 소프트웨어, 멀티미디어 소프트웨어이(가) 표시된 사진&#10;&#10;자동 생성된 설명"/>
+            <wp:cNvGraphicFramePr>
+              <a:graphicFrameLocks xmlns:a="http://schemas.openxmlformats.org/drawingml/2006/main" noChangeAspect="1"/>
+            </wp:cNvGraphicFramePr>
+            <a:graphic xmlns:a="http://schemas.openxmlformats.org/drawingml/2006/main">
+              <a:graphicData uri="http://schemas.openxmlformats.org/drawingml/2006/picture">
+                <pic:pic xmlns:pic="http://schemas.openxmlformats.org/drawingml/2006/picture">
+                  <pic:nvPicPr>
+                    <pic:cNvPr id="750978665" name="그림 1" descr="텍스트, 스크린샷, 소프트웨어, 멀티미디어 소프트웨어이(가) 표시된 사진&#10;&#10;자동 생성된 설명"/>
+                    <pic:cNvPicPr/>
+                  </pic:nvPicPr>
+                  <pic:blipFill>
+                    <a:blip r:embed="rId10"/>
+                    <a:stretch>
+                      <a:fillRect/>
+                    </a:stretch>
+                  </pic:blipFill>
+                  <pic:spPr>
+                    <a:xfrm>
+                      <a:off x="0" y="0"/>
+                      <a:ext cx="5127300" cy="3395856"/>
+                    </a:xfrm>
+                    <a:prstGeom prst="rect">
+                      <a:avLst/>
+                    </a:prstGeom>
+                  </pic:spPr>
+                </pic:pic>
+              </a:graphicData>
+            </a:graphic>
+          </wp:inline>
+        </w:drawing>
+      </w:r>
+    </w:p>
+    <w:p>
+      <w:pPr>
+        <w:pStyle w:val="a6"/>
+        <w:numPr>
+          <w:ilvl w:val="0"/>
+          <w:numId w:val="1"/>
+        </w:numPr>
+      </w:pPr>
+      <w:r>
+        <w:rPr>
+          <w:rFonts w:hint="eastAsia"/>
+        </w:rPr>
+        <w:lastRenderedPageBreak/>
+        <w:t>이것들은 뭐지</w:t>
+      </w:r>
+      <w:r>
+        <w:rPr>
+          <w:noProof/>
+        </w:rPr>
+        <w:drawing>
+          <wp:inline distT="0" distB="0" distL="0" distR="0" wp14:anchorId="76A2AA38" wp14:editId="6126985D">
+            <wp:extent cx="5731510" cy="3773805"/>
+            <wp:effectExtent l="0" t="0" r="2540" b="0"/>
+            <wp:docPr id="1670627783" name="그림 1" descr="텍스트, 스크린샷, 소프트웨어, 멀티미디어 소프트웨어이(가) 표시된 사진&#10;&#10;자동 생성된 설명"/>
+            <wp:cNvGraphicFramePr>
+              <a:graphicFrameLocks xmlns:a="http://schemas.openxmlformats.org/drawingml/2006/main" noChangeAspect="1"/>
+            </wp:cNvGraphicFramePr>
+            <a:graphic xmlns:a="http://schemas.openxmlformats.org/drawingml/2006/main">
+              <a:graphicData uri="http://schemas.openxmlformats.org/drawingml/2006/picture">
+                <pic:pic xmlns:pic="http://schemas.openxmlformats.org/drawingml/2006/picture">
+                  <pic:nvPicPr>
+                    <pic:cNvPr id="1670627783" name="그림 1" descr="텍스트, 스크린샷, 소프트웨어, 멀티미디어 소프트웨어이(가) 표시된 사진&#10;&#10;자동 생성된 설명"/>
+                    <pic:cNvPicPr/>
+                  </pic:nvPicPr>
+                  <pic:blipFill>
+                    <a:blip r:embed="rId11"/>
+                    <a:stretch>
+                      <a:fillRect/>
+                    </a:stretch>
+                  </pic:blipFill>
+                  <pic:spPr>
+                    <a:xfrm>
+                      <a:off x="0" y="0"/>
+                      <a:ext cx="5731510" cy="3773805"/>
+                    </a:xfrm>
+                    <a:prstGeom prst="rect">
+                      <a:avLst/>
+                    </a:prstGeom>
+                  </pic:spPr>
+                </pic:pic>
+              </a:graphicData>
+            </a:graphic>
+          </wp:inline>
+        </w:drawing>
+      </w:r>
+    </w:p>
+    <w:p>
+      <w:pPr>
+        <w:pStyle w:val="a6"/>
+        <w:numPr>
+          <w:ilvl w:val="0"/>
+          <w:numId w:val="1"/>
+        </w:numPr>
+      </w:pPr>
+      <w:r>
+        <w:rPr>
+          <w:rFonts w:hint="eastAsia"/>
+        </w:rPr>
+        <w:t>데이터 컨텍스트 말고 viewmodel 이라는 멤버변수에 뷰모델을 리턴해서 쓸 수 있는 데이터바인딩기법인듯 다이나믹하게 변경되지 않는 것들은 이걸로 처리하면 어플리케이션 성능이 좋아지는듯</w:t>
+      </w:r>
+      <w:r>
+        <w:br/>
+      </w:r>
+      <w:r>
+        <w:rPr>
+          <w:noProof/>
+        </w:rPr>
+        <w:drawing>
+          <wp:inline distT="0" distB="0" distL="0" distR="0" wp14:anchorId="30658645" wp14:editId="0E69EA01">
+            <wp:extent cx="5731510" cy="2265680"/>
+            <wp:effectExtent l="0" t="0" r="2540" b="1270"/>
+            <wp:docPr id="706302713" name="그림 1" descr="텍스트, 스크린샷, 폰트, 번호이(가) 표시된 사진&#10;&#10;자동 생성된 설명"/>
+            <wp:cNvGraphicFramePr>
+              <a:graphicFrameLocks xmlns:a="http://schemas.openxmlformats.org/drawingml/2006/main" noChangeAspect="1"/>
+            </wp:cNvGraphicFramePr>
+            <a:graphic xmlns:a="http://schemas.openxmlformats.org/drawingml/2006/main">
+              <a:graphicData uri="http://schemas.openxmlformats.org/drawingml/2006/picture">
+                <pic:pic xmlns:pic="http://schemas.openxmlformats.org/drawingml/2006/picture">
+                  <pic:nvPicPr>
+                    <pic:cNvPr id="706302713" name="그림 1" descr="텍스트, 스크린샷, 폰트, 번호이(가) 표시된 사진&#10;&#10;자동 생성된 설명"/>
+                    <pic:cNvPicPr/>
+                  </pic:nvPicPr>
+                  <pic:blipFill>
+                    <a:blip r:embed="rId12"/>
+                    <a:stretch>
+                      <a:fillRect/>
+                    </a:stretch>
+                  </pic:blipFill>
+                  <pic:spPr>
+                    <a:xfrm>
+                      <a:off x="0" y="0"/>
+                      <a:ext cx="5731510" cy="2265680"/>
+                    </a:xfrm>
+                    <a:prstGeom prst="rect">
+                      <a:avLst/>
+                    </a:prstGeom>
+                  </pic:spPr>
+                </pic:pic>
+              </a:graphicData>
+            </a:graphic>
+          </wp:inline>
+        </w:drawing>
+      </w:r>
+    </w:p>
+    <w:p>
+      <w:pPr>
+        <w:pStyle w:val="a6"/>
+        <w:numPr>
+          <w:ilvl w:val="0"/>
+          <w:numId w:val="1"/>
+        </w:numPr>
+      </w:pPr>
+      <w:r>
+        <w:rPr>
+          <w:rFonts w:hint="eastAsia"/>
+        </w:rPr>
+        <w:t>Inavigation을 생성하고 이것을 View의 ContextContol에 바인딩하여 화면 전환이나 뷰모델 선택에대한 비즈니스로직을 뷰에서 처리하지 않도록 하는 기법이 있는듯하다. 나도 적용하긴한것같은데 흠 네비게이션이라는 어떤 인터페이스 자체를 사용하지는 않은듯하기도</w:t>
+      </w:r>
+    </w:p>
+    <w:p>
+      <w:pPr>
+        <w:pStyle w:val="a6"/>
+        <w:numPr>
+          <w:ilvl w:val="0"/>
+          <w:numId w:val="1"/>
+        </w:numPr>
+      </w:pPr>
+      <w:r>
+        <w:rPr>
+          <w:rFonts w:hint="eastAsia"/>
+        </w:rPr>
+        <w:t>흠</w:t>
+      </w:r>
+      <w:r>
+        <w:t>…</w:t>
+      </w:r>
+      <w:r>
+        <w:rPr>
+          <w:rFonts w:hint="eastAsia"/>
+        </w:rPr>
+        <w:t xml:space="preserve"> csharp project는 나누어지네</w:t>
+      </w:r>
+      <w:r>
+        <w:t>…</w:t>
+      </w:r>
+      <w:r>
+        <w:rPr>
+          <w:rFonts w:hint="eastAsia"/>
+        </w:rPr>
+        <w:t xml:space="preserve"> 이거 난 별로 ㅠ </w:t>
+      </w:r>
+      <w:r>
+        <w:br/>
+      </w:r>
+    </w:p>
+    <w:p>
+      <w:pPr>
+        <w:pStyle w:val="a6"/>
+        <w:numPr>
+          <w:ilvl w:val="0"/>
+          <w:numId w:val="1"/>
+        </w:numPr>
+      </w:pPr>
+      <w:r>
+        <w:rPr>
+          <w:rFonts w:hint="eastAsia"/>
+        </w:rPr>
+        <w:lastRenderedPageBreak/>
+        <w:t>닷넷 앱으로 생성해보자</w:t>
+      </w:r>
+      <w:r>
+        <w:br/>
+      </w:r>
+      <w:r>
+        <w:rPr>
+          <w:noProof/>
+        </w:rPr>
+        <w:drawing>
+          <wp:inline distT="0" distB="0" distL="0" distR="0" wp14:anchorId="79E8B97F" wp14:editId="3A7CCBBF">
+            <wp:extent cx="5731510" cy="608965"/>
+            <wp:effectExtent l="0" t="0" r="2540" b="635"/>
+            <wp:docPr id="2071696229" name="그림 1"/>
+            <wp:cNvGraphicFramePr>
+              <a:graphicFrameLocks xmlns:a="http://schemas.openxmlformats.org/drawingml/2006/main" noChangeAspect="1"/>
+            </wp:cNvGraphicFramePr>
+            <a:graphic xmlns:a="http://schemas.openxmlformats.org/drawingml/2006/main">
+              <a:graphicData uri="http://schemas.openxmlformats.org/drawingml/2006/picture">
+                <pic:pic xmlns:pic="http://schemas.openxmlformats.org/drawingml/2006/picture">
+                  <pic:nvPicPr>
+                    <pic:cNvPr id="2071696229" name=""/>
+                    <pic:cNvPicPr/>
+                  </pic:nvPicPr>
+                  <pic:blipFill>
+                    <a:blip r:embed="rId13"/>
+                    <a:stretch>
+                      <a:fillRect/>
+                    </a:stretch>
+                  </pic:blipFill>
+                  <pic:spPr>
+                    <a:xfrm>
+                      <a:off x="0" y="0"/>
+                      <a:ext cx="5731510" cy="608965"/>
+                    </a:xfrm>
+                    <a:prstGeom prst="rect">
+                      <a:avLst/>
+                    </a:prstGeom>
+                  </pic:spPr>
+                </pic:pic>
+              </a:graphicData>
+            </a:graphic>
+          </wp:inline>
+        </w:drawing>
+      </w:r>
+    </w:p>
+    <w:p>
+      <w:pPr>
+        <w:pStyle w:val="a6"/>
+        <w:numPr>
+          <w:ilvl w:val="0"/>
+          <w:numId w:val="1"/>
+        </w:numPr>
+      </w:pPr>
+      <w:r>
+        <w:rPr>
+          <w:rFonts w:hint="eastAsia"/>
+        </w:rPr>
+        <w:t>이게 맞네 흠 ㅇㅋ</w:t>
+      </w:r>
+      <w:r>
+        <w:rPr>
+          <w:rFonts w:hint="eastAsia"/>
+        </w:rPr>
+        <w:t xml:space="preserve"> 음.. 뭐지 왜 F#프로젝트로 만들어졌지</w:t>
+      </w:r>
+    </w:p>
+    <w:p>
+      <w:pPr>
+        <w:pStyle w:val="a6"/>
+        <w:numPr>
+          <w:ilvl w:val="0"/>
+          <w:numId w:val="1"/>
+        </w:numPr>
+      </w:pPr>
+      <w:r>
+        <w:rPr>
+          <w:rFonts w:hint="eastAsia"/>
+        </w:rPr>
+        <w:t>얘가 정답이다.</w:t>
+      </w:r>
+      <w:r>
+        <w:br/>
+      </w:r>
+      <w:r>
+        <w:rPr>
+          <w:noProof/>
+        </w:rPr>
+        <w:drawing>
+          <wp:inline distT="0" distB="0" distL="0" distR="0" wp14:anchorId="59171DF7" wp14:editId="077D7524">
+            <wp:extent cx="5731510" cy="665480"/>
+            <wp:effectExtent l="0" t="0" r="2540" b="1270"/>
+            <wp:docPr id="1392612485" name="그림 1"/>
+            <wp:cNvGraphicFramePr>
+              <a:graphicFrameLocks xmlns:a="http://schemas.openxmlformats.org/drawingml/2006/main" noChangeAspect="1"/>
+            </wp:cNvGraphicFramePr>
+            <a:graphic xmlns:a="http://schemas.openxmlformats.org/drawingml/2006/main">
+              <a:graphicData uri="http://schemas.openxmlformats.org/drawingml/2006/picture">
+                <pic:pic xmlns:pic="http://schemas.openxmlformats.org/drawingml/2006/picture">
+                  <pic:nvPicPr>
+                    <pic:cNvPr id="1392612485" name=""/>
+                    <pic:cNvPicPr/>
+                  </pic:nvPicPr>
+                  <pic:blipFill>
+                    <a:blip r:embed="rId14"/>
+                    <a:stretch>
+                      <a:fillRect/>
+                    </a:stretch>
+                  </pic:blipFill>
+                  <pic:spPr>
+                    <a:xfrm>
+                      <a:off x="0" y="0"/>
+                      <a:ext cx="5731510" cy="665480"/>
+                    </a:xfrm>
+                    <a:prstGeom prst="rect">
+                      <a:avLst/>
+                    </a:prstGeom>
+                  </pic:spPr>
+                </pic:pic>
+              </a:graphicData>
+            </a:graphic>
+          </wp:inline>
+        </w:drawing>
+      </w:r>
+    </w:p>
+    <w:p>
+      <w:pPr>
+        <w:pStyle w:val="a6"/>
+        <w:numPr>
+          <w:ilvl w:val="0"/>
+          <w:numId w:val="1"/>
+        </w:numPr>
+      </w:pPr>
+      <w:r>
+        <w:rPr>
+          <w:rFonts w:hint="eastAsia"/>
+        </w:rPr>
+        <w:t xml:space="preserve">여기에 있구나 compile binding, community toolkit을 선택했다. </w:t>
+      </w:r>
+      <w:r>
+        <w:t>V</w:t>
+      </w:r>
+      <w:r>
+        <w:rPr>
+          <w:rFonts w:hint="eastAsia"/>
+        </w:rPr>
+        <w:t>iew locator가 네비게이션 역할을 하는건지는 잘모르겠따.</w:t>
+      </w:r>
+      <w:r>
+        <w:rPr>
+          <w:noProof/>
+        </w:rPr>
+        <w:drawing>
+          <wp:inline distT="0" distB="0" distL="0" distR="0" wp14:anchorId="38184227" wp14:editId="2A7D5254">
+            <wp:extent cx="5731510" cy="2572385"/>
+            <wp:effectExtent l="0" t="0" r="2540" b="0"/>
+            <wp:docPr id="568889147" name="그림 1" descr="텍스트, 스크린샷, 소프트웨어, 폰트이(가) 표시된 사진&#10;&#10;자동 생성된 설명"/>
+            <wp:cNvGraphicFramePr>
+              <a:graphicFrameLocks xmlns:a="http://schemas.openxmlformats.org/drawingml/2006/main" noChangeAspect="1"/>
+            </wp:cNvGraphicFramePr>
+            <a:graphic xmlns:a="http://schemas.openxmlformats.org/drawingml/2006/main">
+              <a:graphicData uri="http://schemas.openxmlformats.org/drawingml/2006/picture">
+                <pic:pic xmlns:pic="http://schemas.openxmlformats.org/drawingml/2006/picture">
+                  <pic:nvPicPr>
+                    <pic:cNvPr id="568889147" name="그림 1" descr="텍스트, 스크린샷, 소프트웨어, 폰트이(가) 표시된 사진&#10;&#10;자동 생성된 설명"/>
+                    <pic:cNvPicPr/>
+                  </pic:nvPicPr>
+                  <pic:blipFill>
+                    <a:blip r:embed="rId15"/>
+                    <a:stretch>
+                      <a:fillRect/>
+                    </a:stretch>
+                  </pic:blipFill>
+                  <pic:spPr>
+                    <a:xfrm>
+                      <a:off x="0" y="0"/>
+                      <a:ext cx="5731510" cy="2572385"/>
+                    </a:xfrm>
+                    <a:prstGeom prst="rect">
+                      <a:avLst/>
+                    </a:prstGeom>
+                  </pic:spPr>
+                </pic:pic>
+              </a:graphicData>
+            </a:graphic>
+          </wp:inline>
+        </w:drawing>
+      </w:r>
+    </w:p>
+    <w:p>
+      <w:pPr>
+        <w:pStyle w:val="a6"/>
+        <w:numPr>
+          <w:ilvl w:val="0"/>
+          <w:numId w:val="1"/>
+        </w:numPr>
+      </w:pPr>
+      <w:r>
+        <w:t>[RelayCommand]</w:t>
+      </w:r>
+      <w:r>
+        <w:rPr>
+          <w:rFonts w:hint="eastAsia"/>
+        </w:rPr>
+        <w:t xml:space="preserve">, </w:t>
+      </w:r>
+      <w:r>
+        <w:t>[ObservableProperty]</w:t>
+      </w:r>
+      <w:r>
+        <w:rPr>
+          <w:rFonts w:hint="eastAsia"/>
+        </w:rPr>
+        <w:t>는 communitytoolkit에서 사용할 수 있는 것인듯 굳이 f#이 아니어도 되는듯하다.</w:t>
+      </w:r>
+    </w:p>
+    <w:p>
+      <w:pPr>
+        <w:pStyle w:val="a6"/>
+        <w:numPr>
+          <w:ilvl w:val="0"/>
+          <w:numId w:val="1"/>
+        </w:numPr>
+      </w:pPr>
+      <w:r>
+        <w:rPr>
+          <w:rFonts w:hint="eastAsia"/>
+        </w:rPr>
+        <w:t>구성은 모델은 순수한 클래스이며 멤버변수와 메소드로 이루어져 있다. 뷰모델은 모델인스턴스와 뷰모델 변수, 바인딩될 커맨드를 가지며 커맨드 내부는 리프레쉬가 필요한 멤버변수에 뷰모델 변수를 리턴하고 모델의 메소드를 실행한뒤 결과값을 뷰모델 변수에 리턴하는식으로 구현되어야한다. 뷰모델에서 비즈니스로직을 구현하지말 것.</w:t>
+      </w:r>
+    </w:p>
+    <w:p>
+      <w:pPr>
+        <w:pStyle w:val="a6"/>
+        <w:numPr>
+          <w:ilvl w:val="0"/>
+          <w:numId w:val="1"/>
+        </w:numPr>
+      </w:pPr>
+      <w:r>
+        <w:rPr>
+          <w:rFonts w:hint="eastAsia"/>
+        </w:rPr>
+        <w:t>모델을 뷰모델에 리턴할 때 그리고 readonly로 선언하고 new는 생성자에서 리턴한다. 이렇게 하면 readonly때문에 모델은 딱 한번만 생성된다고 한다. 나는 set이 동작하지 않는줄 알았는데 아니다.</w:t>
       </w:r>
     </w:p>
     <w:sectPr>
@@ -1648,6 +1797,7 @@
   <w:style w:type="character" w:default="1" w:styleId="a0">
     <w:name w:val="Default Paragraph Font"/>
     <w:uiPriority w:val="1"/>
+    <w:semiHidden/>
     <w:unhideWhenUsed/>
   </w:style>
   <w:style w:type="table" w:default="1" w:styleId="a1">

</xml_diff>

<commit_message>
feat : observablecollection 사용법, navigation 지원 x 확인, datacontext가 windows.datacontext가 아닌 design.datacontext에 리턴된것 확인
</commit_message>
<xml_diff>
--- a/_0_document/새 Microsoft Word 문서.docx
+++ b/_0_document/새 Microsoft Word 문서.docx
@@ -929,6 +929,196 @@
           <w:rFonts w:hint="eastAsia"/>
         </w:rPr>
         <w:t>모델을 뷰모델에 리턴할 때 그리고 readonly로 선언하고 new는 생성자에서 리턴한다. 이렇게 하면 readonly때문에 모델은 딱 한번만 생성된다고 한다. 나는 set이 동작하지 않는줄 알았는데 아니다.</w:t>
+      </w:r>
+      <w:r>
+        <w:br/>
+      </w:r>
+      <w:r>
+        <w:br/>
+      </w:r>
+      <w:r>
+        <w:br/>
+      </w:r>
+      <w:r>
+        <w:br/>
+      </w:r>
+      <w:r>
+        <w:br/>
+      </w:r>
+    </w:p>
+    <w:p>
+      <w:pPr>
+        <w:pStyle w:val="a6"/>
+        <w:numPr>
+          <w:ilvl w:val="0"/>
+          <w:numId w:val="1"/>
+        </w:numPr>
+      </w:pPr>
+      <w:r>
+        <w:lastRenderedPageBreak/>
+        <w:t>D</w:t>
+      </w:r>
+      <w:r>
+        <w:rPr>
+          <w:rFonts w:hint="eastAsia"/>
+        </w:rPr>
+        <w:t>esign.datacontext에 VM을 잡아놓았다. 런타임이후에 잡히는듯?</w:t>
+      </w:r>
+      <w:r>
+        <w:br/>
+      </w:r>
+      <w:r>
+        <w:drawing>
+          <wp:inline distT="0" distB="0" distL="0" distR="0" wp14:anchorId="101C902B" wp14:editId="2FF830B9">
+            <wp:extent cx="5731510" cy="1965960"/>
+            <wp:effectExtent l="0" t="0" r="2540" b="0"/>
+            <wp:docPr id="1389452001" name="그림 1" descr="텍스트, 폰트, 스크린샷이(가) 표시된 사진&#10;&#10;자동 생성된 설명"/>
+            <wp:cNvGraphicFramePr>
+              <a:graphicFrameLocks xmlns:a="http://schemas.openxmlformats.org/drawingml/2006/main" noChangeAspect="1"/>
+            </wp:cNvGraphicFramePr>
+            <a:graphic xmlns:a="http://schemas.openxmlformats.org/drawingml/2006/main">
+              <a:graphicData uri="http://schemas.openxmlformats.org/drawingml/2006/picture">
+                <pic:pic xmlns:pic="http://schemas.openxmlformats.org/drawingml/2006/picture">
+                  <pic:nvPicPr>
+                    <pic:cNvPr id="1389452001" name="그림 1" descr="텍스트, 폰트, 스크린샷이(가) 표시된 사진&#10;&#10;자동 생성된 설명"/>
+                    <pic:cNvPicPr/>
+                  </pic:nvPicPr>
+                  <pic:blipFill>
+                    <a:blip r:embed="rId16"/>
+                    <a:stretch>
+                      <a:fillRect/>
+                    </a:stretch>
+                  </pic:blipFill>
+                  <pic:spPr>
+                    <a:xfrm>
+                      <a:off x="0" y="0"/>
+                      <a:ext cx="5731510" cy="1965960"/>
+                    </a:xfrm>
+                    <a:prstGeom prst="rect">
+                      <a:avLst/>
+                    </a:prstGeom>
+                  </pic:spPr>
+                </pic:pic>
+              </a:graphicData>
+            </a:graphic>
+          </wp:inline>
+        </w:drawing>
+      </w:r>
+    </w:p>
+    <w:p>
+      <w:pPr>
+        <w:pStyle w:val="a6"/>
+        <w:numPr>
+          <w:ilvl w:val="0"/>
+          <w:numId w:val="1"/>
+        </w:numPr>
+      </w:pPr>
+      <w:r>
+        <w:rPr>
+          <w:rFonts w:hint="eastAsia"/>
+        </w:rPr>
+        <w:t>F12로 view에서 vm으로 이동하는 것을 네비게이션이라고 하는듯하다. 다른 용어인줄 알았으나 아니다. 아무튼 아발로니아에서는 아직까지 제대로 지원되지 않는듯하다. WPF는 가능한부분인데 흠..</w:t>
+      </w:r>
+    </w:p>
+    <w:p>
+      <w:pPr>
+        <w:pStyle w:val="a6"/>
+        <w:numPr>
+          <w:ilvl w:val="0"/>
+          <w:numId w:val="1"/>
+        </w:numPr>
+        <w:rPr>
+          <w:rFonts w:hint="eastAsia"/>
+        </w:rPr>
+      </w:pPr>
+      <w:r>
+        <w:t>O</w:t>
+      </w:r>
+      <w:r>
+        <w:rPr>
+          <w:rFonts w:hint="eastAsia"/>
+        </w:rPr>
+        <w:t xml:space="preserve">bservablecollection은 </w:t>
+      </w:r>
+      <w:r>
+        <w:drawing>
+          <wp:inline distT="0" distB="0" distL="0" distR="0" wp14:anchorId="37A1B0DD" wp14:editId="2F61F45F">
+            <wp:extent cx="5731510" cy="843280"/>
+            <wp:effectExtent l="0" t="0" r="2540" b="0"/>
+            <wp:docPr id="817765988" name="그림 1" descr="텍스트, 폰트, 스크린샷, 그래픽이(가) 표시된 사진&#10;&#10;자동 생성된 설명"/>
+            <wp:cNvGraphicFramePr>
+              <a:graphicFrameLocks xmlns:a="http://schemas.openxmlformats.org/drawingml/2006/main" noChangeAspect="1"/>
+            </wp:cNvGraphicFramePr>
+            <a:graphic xmlns:a="http://schemas.openxmlformats.org/drawingml/2006/main">
+              <a:graphicData uri="http://schemas.openxmlformats.org/drawingml/2006/picture">
+                <pic:pic xmlns:pic="http://schemas.openxmlformats.org/drawingml/2006/picture">
+                  <pic:nvPicPr>
+                    <pic:cNvPr id="817765988" name="그림 1" descr="텍스트, 폰트, 스크린샷, 그래픽이(가) 표시된 사진&#10;&#10;자동 생성된 설명"/>
+                    <pic:cNvPicPr/>
+                  </pic:nvPicPr>
+                  <pic:blipFill>
+                    <a:blip r:embed="rId17"/>
+                    <a:stretch>
+                      <a:fillRect/>
+                    </a:stretch>
+                  </pic:blipFill>
+                  <pic:spPr>
+                    <a:xfrm>
+                      <a:off x="0" y="0"/>
+                      <a:ext cx="5731510" cy="843280"/>
+                    </a:xfrm>
+                    <a:prstGeom prst="rect">
+                      <a:avLst/>
+                    </a:prstGeom>
+                  </pic:spPr>
+                </pic:pic>
+              </a:graphicData>
+            </a:graphic>
+          </wp:inline>
+        </w:drawing>
+      </w:r>
+      <w:r>
+        <w:drawing>
+          <wp:inline distT="0" distB="0" distL="0" distR="0" wp14:anchorId="63A5614C" wp14:editId="1A1BC1AA">
+            <wp:extent cx="5731510" cy="266700"/>
+            <wp:effectExtent l="0" t="0" r="2540" b="0"/>
+            <wp:docPr id="102667111" name="그림 1"/>
+            <wp:cNvGraphicFramePr>
+              <a:graphicFrameLocks xmlns:a="http://schemas.openxmlformats.org/drawingml/2006/main" noChangeAspect="1"/>
+            </wp:cNvGraphicFramePr>
+            <a:graphic xmlns:a="http://schemas.openxmlformats.org/drawingml/2006/main">
+              <a:graphicData uri="http://schemas.openxmlformats.org/drawingml/2006/picture">
+                <pic:pic xmlns:pic="http://schemas.openxmlformats.org/drawingml/2006/picture">
+                  <pic:nvPicPr>
+                    <pic:cNvPr id="102667111" name=""/>
+                    <pic:cNvPicPr/>
+                  </pic:nvPicPr>
+                  <pic:blipFill>
+                    <a:blip r:embed="rId18"/>
+                    <a:stretch>
+                      <a:fillRect/>
+                    </a:stretch>
+                  </pic:blipFill>
+                  <pic:spPr>
+                    <a:xfrm>
+                      <a:off x="0" y="0"/>
+                      <a:ext cx="5731510" cy="266700"/>
+                    </a:xfrm>
+                    <a:prstGeom prst="rect">
+                      <a:avLst/>
+                    </a:prstGeom>
+                  </pic:spPr>
+                </pic:pic>
+              </a:graphicData>
+            </a:graphic>
+          </wp:inline>
+        </w:drawing>
+      </w:r>
+      <w:r>
+        <w:rPr>
+          <w:rFonts w:hint="eastAsia"/>
+        </w:rPr>
+        <w:t>의 형태로 사용할 수 있다.</w:t>
       </w:r>
     </w:p>
     <w:sectPr>

</xml_diff>

<commit_message>
feat : usercontrol 시도중, binding에 문제 있음
</commit_message>
<xml_diff>
--- a/_0_document/새 Microsoft Word 문서.docx
+++ b/_0_document/새 Microsoft Word 문서.docx
@@ -17,7 +17,21 @@
         <w:rPr>
           <w:rFonts w:hint="eastAsia"/>
         </w:rPr>
-        <w:t>valonia for 2022 를 마켓플레이스에서 다운로드 받자 흠 별이 4개인게 좀</w:t>
+        <w:t xml:space="preserve">valonia for 2022 를 </w:t>
+      </w:r>
+      <w:proofErr w:type="spellStart"/>
+      <w:r>
+        <w:rPr>
+          <w:rFonts w:hint="eastAsia"/>
+        </w:rPr>
+        <w:t>마켓플레이스에서</w:t>
+      </w:r>
+      <w:proofErr w:type="spellEnd"/>
+      <w:r>
+        <w:rPr>
+          <w:rFonts w:hint="eastAsia"/>
+        </w:rPr>
+        <w:t xml:space="preserve"> 다운로드 받자 흠 별이 4개인게 좀</w:t>
       </w:r>
     </w:p>
     <w:p>
@@ -29,13 +43,46 @@
         </w:numPr>
       </w:pPr>
       <w:r>
-        <w:t>dotnet new install Avalonia.Templates</w:t>
-      </w:r>
-      <w:r>
-        <w:rPr>
-          <w:rFonts w:hint="eastAsia"/>
-        </w:rPr>
-        <w:t>(설치..?) sdk 다운로드된곳에서 프롬프트에 입력하였음</w:t>
+        <w:t xml:space="preserve">dotnet new install </w:t>
+      </w:r>
+      <w:proofErr w:type="spellStart"/>
+      <w:r>
+        <w:t>Avalonia.Templates</w:t>
+      </w:r>
+      <w:proofErr w:type="spellEnd"/>
+      <w:r>
+        <w:rPr>
+          <w:rFonts w:hint="eastAsia"/>
+        </w:rPr>
+        <w:t xml:space="preserve">(설치..?) </w:t>
+      </w:r>
+      <w:proofErr w:type="spellStart"/>
+      <w:r>
+        <w:rPr>
+          <w:rFonts w:hint="eastAsia"/>
+        </w:rPr>
+        <w:t>sdk</w:t>
+      </w:r>
+      <w:proofErr w:type="spellEnd"/>
+      <w:r>
+        <w:rPr>
+          <w:rFonts w:hint="eastAsia"/>
+        </w:rPr>
+        <w:t xml:space="preserve"> </w:t>
+      </w:r>
+      <w:proofErr w:type="spellStart"/>
+      <w:r>
+        <w:rPr>
+          <w:rFonts w:hint="eastAsia"/>
+        </w:rPr>
+        <w:t>다운로드된곳에서</w:t>
+      </w:r>
+      <w:proofErr w:type="spellEnd"/>
+      <w:r>
+        <w:rPr>
+          <w:rFonts w:hint="eastAsia"/>
+        </w:rPr>
+        <w:t xml:space="preserve"> 프롬프트에 입력하였음</w:t>
       </w:r>
       <w:r>
         <w:rPr>
@@ -93,8 +140,21 @@
         <w:t>프로젝트 생성 커맨드(</w:t>
       </w:r>
       <w:r>
-        <w:t>dotnet new avalonia.app -o MyAvaloniaApp</w:t>
-      </w:r>
+        <w:t xml:space="preserve">dotnet new </w:t>
+      </w:r>
+      <w:proofErr w:type="spellStart"/>
+      <w:r>
+        <w:t>avalonia.app</w:t>
+      </w:r>
+      <w:proofErr w:type="spellEnd"/>
+      <w:r>
+        <w:t xml:space="preserve"> -o </w:t>
+      </w:r>
+      <w:proofErr w:type="spellStart"/>
+      <w:r>
+        <w:t>MyAvaloniaApp</w:t>
+      </w:r>
+      <w:proofErr w:type="spellEnd"/>
       <w:r>
         <w:rPr>
           <w:rFonts w:hint="eastAsia"/>
@@ -163,7 +223,49 @@
         <w:rPr>
           <w:rFonts w:hint="eastAsia"/>
         </w:rPr>
-        <w:t>되는데 프로젝트 순서.. 라고해야하나 솔루션에 포함된 프로젝트중 MVVM코드가 들어있는 프로젝트와 빌드시키는 프로젝트가 다름.</w:t>
+        <w:t xml:space="preserve">되는데 프로젝트 순서.. </w:t>
+      </w:r>
+      <w:proofErr w:type="spellStart"/>
+      <w:r>
+        <w:rPr>
+          <w:rFonts w:hint="eastAsia"/>
+        </w:rPr>
+        <w:t>라고해야하나</w:t>
+      </w:r>
+      <w:proofErr w:type="spellEnd"/>
+      <w:r>
+        <w:rPr>
+          <w:rFonts w:hint="eastAsia"/>
+        </w:rPr>
+        <w:t xml:space="preserve"> 솔루션에 포함된 </w:t>
+      </w:r>
+      <w:proofErr w:type="spellStart"/>
+      <w:r>
+        <w:rPr>
+          <w:rFonts w:hint="eastAsia"/>
+        </w:rPr>
+        <w:t>프로젝트중</w:t>
+      </w:r>
+      <w:proofErr w:type="spellEnd"/>
+      <w:r>
+        <w:rPr>
+          <w:rFonts w:hint="eastAsia"/>
+        </w:rPr>
+        <w:t xml:space="preserve"> MVVM코드가 들어있는 프로젝트와 </w:t>
+      </w:r>
+      <w:proofErr w:type="spellStart"/>
+      <w:r>
+        <w:rPr>
+          <w:rFonts w:hint="eastAsia"/>
+        </w:rPr>
+        <w:t>빌드시키는</w:t>
+      </w:r>
+      <w:proofErr w:type="spellEnd"/>
+      <w:r>
+        <w:rPr>
+          <w:rFonts w:hint="eastAsia"/>
+        </w:rPr>
+        <w:t xml:space="preserve"> 프로젝트가 다름.</w:t>
       </w:r>
     </w:p>
     <w:p>
@@ -178,7 +280,35 @@
         <w:rPr>
           <w:rFonts w:hint="eastAsia"/>
         </w:rPr>
-        <w:t>강제로 언로드 로드 시켜서 하긴했는데 흠</w:t>
+        <w:t xml:space="preserve">강제로 </w:t>
+      </w:r>
+      <w:proofErr w:type="spellStart"/>
+      <w:r>
+        <w:rPr>
+          <w:rFonts w:hint="eastAsia"/>
+        </w:rPr>
+        <w:t>언로드</w:t>
+      </w:r>
+      <w:proofErr w:type="spellEnd"/>
+      <w:r>
+        <w:rPr>
+          <w:rFonts w:hint="eastAsia"/>
+        </w:rPr>
+        <w:t xml:space="preserve"> 로드 시켜서 </w:t>
+      </w:r>
+      <w:proofErr w:type="spellStart"/>
+      <w:r>
+        <w:rPr>
+          <w:rFonts w:hint="eastAsia"/>
+        </w:rPr>
+        <w:t>하긴했는데</w:t>
+      </w:r>
+      <w:proofErr w:type="spellEnd"/>
+      <w:r>
+        <w:rPr>
+          <w:rFonts w:hint="eastAsia"/>
+        </w:rPr>
+        <w:t xml:space="preserve"> 흠</w:t>
       </w:r>
     </w:p>
     <w:p>
@@ -193,7 +323,21 @@
         <w:rPr>
           <w:rFonts w:hint="eastAsia"/>
         </w:rPr>
-        <w:t>시작프로젝트로 설정을 하면된다.</w:t>
+        <w:t xml:space="preserve">시작프로젝트로 설정을 </w:t>
+      </w:r>
+      <w:proofErr w:type="spellStart"/>
+      <w:r>
+        <w:rPr>
+          <w:rFonts w:hint="eastAsia"/>
+        </w:rPr>
+        <w:t>하면된다</w:t>
+      </w:r>
+      <w:proofErr w:type="spellEnd"/>
+      <w:r>
+        <w:rPr>
+          <w:rFonts w:hint="eastAsia"/>
+        </w:rPr>
+        <w:t>.</w:t>
       </w:r>
       <w:r>
         <w:br/>
@@ -257,8 +401,16 @@
         <w:rPr>
           <w:rFonts w:hint="eastAsia"/>
         </w:rPr>
-        <w:t>흠 아발로니아</w:t>
-      </w:r>
+        <w:t xml:space="preserve">흠 </w:t>
+      </w:r>
+      <w:proofErr w:type="spellStart"/>
+      <w:r>
+        <w:rPr>
+          <w:rFonts w:hint="eastAsia"/>
+        </w:rPr>
+        <w:t>아발로니아</w:t>
+      </w:r>
+      <w:proofErr w:type="spellEnd"/>
       <w:r>
         <w:t>…</w:t>
       </w:r>
@@ -266,7 +418,63 @@
         <w:rPr>
           <w:rFonts w:hint="eastAsia"/>
         </w:rPr>
-        <w:t>가 좋은 것 같은데 왜냐하면 크로스플래폼(할줄은모름)지원 되고 그뭐야 프리즘 아키텍쳐는 좋은데 학습곡선이 조금..흠 고민</w:t>
+        <w:t xml:space="preserve">가 좋은 것 같은데 왜냐하면 </w:t>
+      </w:r>
+      <w:proofErr w:type="spellStart"/>
+      <w:r>
+        <w:rPr>
+          <w:rFonts w:hint="eastAsia"/>
+        </w:rPr>
+        <w:t>크로스플래폼</w:t>
+      </w:r>
+      <w:proofErr w:type="spellEnd"/>
+      <w:r>
+        <w:rPr>
+          <w:rFonts w:hint="eastAsia"/>
+        </w:rPr>
+        <w:t>(</w:t>
+      </w:r>
+      <w:proofErr w:type="spellStart"/>
+      <w:r>
+        <w:rPr>
+          <w:rFonts w:hint="eastAsia"/>
+        </w:rPr>
+        <w:t>할줄은모름</w:t>
+      </w:r>
+      <w:proofErr w:type="spellEnd"/>
+      <w:r>
+        <w:rPr>
+          <w:rFonts w:hint="eastAsia"/>
+        </w:rPr>
+        <w:t xml:space="preserve">)지원 되고 </w:t>
+      </w:r>
+      <w:proofErr w:type="spellStart"/>
+      <w:r>
+        <w:rPr>
+          <w:rFonts w:hint="eastAsia"/>
+        </w:rPr>
+        <w:t>그뭐야</w:t>
+      </w:r>
+      <w:proofErr w:type="spellEnd"/>
+      <w:r>
+        <w:rPr>
+          <w:rFonts w:hint="eastAsia"/>
+        </w:rPr>
+        <w:t xml:space="preserve"> 프리즘 </w:t>
+      </w:r>
+      <w:proofErr w:type="spellStart"/>
+      <w:r>
+        <w:rPr>
+          <w:rFonts w:hint="eastAsia"/>
+        </w:rPr>
+        <w:t>아키텍쳐는</w:t>
+      </w:r>
+      <w:proofErr w:type="spellEnd"/>
+      <w:r>
+        <w:rPr>
+          <w:rFonts w:hint="eastAsia"/>
+        </w:rPr>
+        <w:t xml:space="preserve"> 좋은데 학습곡선이 조금..흠 고민</w:t>
       </w:r>
     </w:p>
     <w:p>
@@ -277,11 +485,19 @@
           <w:numId w:val="1"/>
         </w:numPr>
       </w:pPr>
-      <w:r>
-        <w:rPr>
-          <w:rFonts w:hint="eastAsia"/>
-        </w:rPr>
-        <w:t>아발로니아 에다가</w:t>
+      <w:proofErr w:type="spellStart"/>
+      <w:r>
+        <w:rPr>
+          <w:rFonts w:hint="eastAsia"/>
+        </w:rPr>
+        <w:t>아발로니아</w:t>
+      </w:r>
+      <w:proofErr w:type="spellEnd"/>
+      <w:r>
+        <w:rPr>
+          <w:rFonts w:hint="eastAsia"/>
+        </w:rPr>
+        <w:t xml:space="preserve"> 에다가</w:t>
       </w:r>
       <w:r>
         <w:t>…</w:t>
@@ -290,7 +506,49 @@
         <w:rPr>
           <w:rFonts w:hint="eastAsia"/>
         </w:rPr>
-        <w:t xml:space="preserve"> 누겟툴 MVVM lite였나 그거 하는게 좋아보이는데?</w:t>
+        <w:t xml:space="preserve"> </w:t>
+      </w:r>
+      <w:proofErr w:type="spellStart"/>
+      <w:r>
+        <w:rPr>
+          <w:rFonts w:hint="eastAsia"/>
+        </w:rPr>
+        <w:t>누겟툴</w:t>
+      </w:r>
+      <w:proofErr w:type="spellEnd"/>
+      <w:r>
+        <w:rPr>
+          <w:rFonts w:hint="eastAsia"/>
+        </w:rPr>
+        <w:t xml:space="preserve"> MVVM lite였나 그거 </w:t>
+      </w:r>
+      <w:proofErr w:type="spellStart"/>
+      <w:r>
+        <w:rPr>
+          <w:rFonts w:hint="eastAsia"/>
+        </w:rPr>
+        <w:t>하는게</w:t>
+      </w:r>
+      <w:proofErr w:type="spellEnd"/>
+      <w:r>
+        <w:rPr>
+          <w:rFonts w:hint="eastAsia"/>
+        </w:rPr>
+        <w:t xml:space="preserve"> </w:t>
+      </w:r>
+      <w:proofErr w:type="spellStart"/>
+      <w:r>
+        <w:rPr>
+          <w:rFonts w:hint="eastAsia"/>
+        </w:rPr>
+        <w:t>좋아보이는데</w:t>
+      </w:r>
+      <w:proofErr w:type="spellEnd"/>
+      <w:r>
+        <w:rPr>
+          <w:rFonts w:hint="eastAsia"/>
+        </w:rPr>
+        <w:t>?</w:t>
       </w:r>
     </w:p>
     <w:p>
@@ -305,7 +563,63 @@
         <w:rPr>
           <w:rFonts w:hint="eastAsia"/>
         </w:rPr>
-        <w:t>Community toolkit과 ReactiveUI을 추천받았는데 ReactiveUI가 좀더 어려운듯 그리고</w:t>
+        <w:t xml:space="preserve">Community toolkit과 </w:t>
+      </w:r>
+      <w:proofErr w:type="spellStart"/>
+      <w:r>
+        <w:rPr>
+          <w:rFonts w:hint="eastAsia"/>
+        </w:rPr>
+        <w:t>ReactiveUI</w:t>
+      </w:r>
+      <w:proofErr w:type="spellEnd"/>
+      <w:r>
+        <w:rPr>
+          <w:rFonts w:hint="eastAsia"/>
+        </w:rPr>
+        <w:t xml:space="preserve">을 </w:t>
+      </w:r>
+      <w:proofErr w:type="spellStart"/>
+      <w:r>
+        <w:rPr>
+          <w:rFonts w:hint="eastAsia"/>
+        </w:rPr>
+        <w:t>추천받았는데</w:t>
+      </w:r>
+      <w:proofErr w:type="spellEnd"/>
+      <w:r>
+        <w:rPr>
+          <w:rFonts w:hint="eastAsia"/>
+        </w:rPr>
+        <w:t xml:space="preserve"> </w:t>
+      </w:r>
+      <w:proofErr w:type="spellStart"/>
+      <w:r>
+        <w:rPr>
+          <w:rFonts w:hint="eastAsia"/>
+        </w:rPr>
+        <w:t>ReactiveUI</w:t>
+      </w:r>
+      <w:proofErr w:type="spellEnd"/>
+      <w:r>
+        <w:rPr>
+          <w:rFonts w:hint="eastAsia"/>
+        </w:rPr>
+        <w:t xml:space="preserve">가 좀더 </w:t>
+      </w:r>
+      <w:proofErr w:type="spellStart"/>
+      <w:r>
+        <w:rPr>
+          <w:rFonts w:hint="eastAsia"/>
+        </w:rPr>
+        <w:t>어려운듯</w:t>
+      </w:r>
+      <w:proofErr w:type="spellEnd"/>
+      <w:r>
+        <w:rPr>
+          <w:rFonts w:hint="eastAsia"/>
+        </w:rPr>
+        <w:t xml:space="preserve"> 그리고</w:t>
       </w:r>
     </w:p>
     <w:p>
@@ -317,13 +631,91 @@
         </w:numPr>
       </w:pPr>
       <w:r>
-        <w:t>using Microsoft.Extensions.DependencyInjection;</w:t>
-      </w:r>
-      <w:r>
-        <w:rPr>
-          <w:rFonts w:hint="eastAsia"/>
-        </w:rPr>
-        <w:t>을 사용하면 좀더 나은듯 datacontext에 객체를 리턴하는것이아니라 뷰모델 템플릿 인스턴스를 리턴하게되어서 좀더 나아지는듯?</w:t>
+        <w:t xml:space="preserve">using </w:t>
+      </w:r>
+      <w:proofErr w:type="spellStart"/>
+      <w:r>
+        <w:t>Microsoft.Extensions.DependencyInjection</w:t>
+      </w:r>
+      <w:proofErr w:type="spellEnd"/>
+      <w:r>
+        <w:t>;</w:t>
+      </w:r>
+      <w:r>
+        <w:rPr>
+          <w:rFonts w:hint="eastAsia"/>
+        </w:rPr>
+        <w:t xml:space="preserve">을 사용하면 좀더 </w:t>
+      </w:r>
+      <w:proofErr w:type="spellStart"/>
+      <w:r>
+        <w:rPr>
+          <w:rFonts w:hint="eastAsia"/>
+        </w:rPr>
+        <w:t>나은듯</w:t>
+      </w:r>
+      <w:proofErr w:type="spellEnd"/>
+      <w:r>
+        <w:rPr>
+          <w:rFonts w:hint="eastAsia"/>
+        </w:rPr>
+        <w:t xml:space="preserve"> </w:t>
+      </w:r>
+      <w:proofErr w:type="spellStart"/>
+      <w:r>
+        <w:rPr>
+          <w:rFonts w:hint="eastAsia"/>
+        </w:rPr>
+        <w:t>datacontext</w:t>
+      </w:r>
+      <w:proofErr w:type="spellEnd"/>
+      <w:r>
+        <w:rPr>
+          <w:rFonts w:hint="eastAsia"/>
+        </w:rPr>
+        <w:t xml:space="preserve">에 객체를 </w:t>
+      </w:r>
+      <w:proofErr w:type="spellStart"/>
+      <w:r>
+        <w:rPr>
+          <w:rFonts w:hint="eastAsia"/>
+        </w:rPr>
+        <w:t>리턴하는것이아니라</w:t>
+      </w:r>
+      <w:proofErr w:type="spellEnd"/>
+      <w:r>
+        <w:rPr>
+          <w:rFonts w:hint="eastAsia"/>
+        </w:rPr>
+        <w:t xml:space="preserve"> </w:t>
+      </w:r>
+      <w:proofErr w:type="spellStart"/>
+      <w:r>
+        <w:rPr>
+          <w:rFonts w:hint="eastAsia"/>
+        </w:rPr>
+        <w:t>뷰모델</w:t>
+      </w:r>
+      <w:proofErr w:type="spellEnd"/>
+      <w:r>
+        <w:rPr>
+          <w:rFonts w:hint="eastAsia"/>
+        </w:rPr>
+        <w:t xml:space="preserve"> 템플릿 인스턴스를 </w:t>
+      </w:r>
+      <w:proofErr w:type="spellStart"/>
+      <w:r>
+        <w:rPr>
+          <w:rFonts w:hint="eastAsia"/>
+        </w:rPr>
+        <w:t>리턴하게되어서</w:t>
+      </w:r>
+      <w:proofErr w:type="spellEnd"/>
+      <w:r>
+        <w:rPr>
+          <w:rFonts w:hint="eastAsia"/>
+        </w:rPr>
+        <w:t xml:space="preserve"> 좀더 나아지는듯?</w:t>
       </w:r>
     </w:p>
     <w:p>
@@ -342,7 +734,21 @@
         <w:rPr>
           <w:rFonts w:hint="eastAsia"/>
         </w:rPr>
-        <w:t>shap proejct로 생성해보자.</w:t>
+        <w:t xml:space="preserve">shap </w:t>
+      </w:r>
+      <w:proofErr w:type="spellStart"/>
+      <w:r>
+        <w:rPr>
+          <w:rFonts w:hint="eastAsia"/>
+        </w:rPr>
+        <w:t>proejct</w:t>
+      </w:r>
+      <w:proofErr w:type="spellEnd"/>
+      <w:r>
+        <w:rPr>
+          <w:rFonts w:hint="eastAsia"/>
+        </w:rPr>
+        <w:t>로 생성해보자.</w:t>
       </w:r>
       <w:r>
         <w:br/>
@@ -409,7 +815,49 @@
         <w:rPr>
           <w:rFonts w:hint="eastAsia"/>
         </w:rPr>
-        <w:t xml:space="preserve"> 컴터를 껏다켜서 나오는건지 모르겠네</w:t>
+        <w:t xml:space="preserve"> </w:t>
+      </w:r>
+      <w:proofErr w:type="spellStart"/>
+      <w:r>
+        <w:rPr>
+          <w:rFonts w:hint="eastAsia"/>
+        </w:rPr>
+        <w:t>컴터를</w:t>
+      </w:r>
+      <w:proofErr w:type="spellEnd"/>
+      <w:r>
+        <w:rPr>
+          <w:rFonts w:hint="eastAsia"/>
+        </w:rPr>
+        <w:t xml:space="preserve"> </w:t>
+      </w:r>
+      <w:proofErr w:type="spellStart"/>
+      <w:r>
+        <w:rPr>
+          <w:rFonts w:hint="eastAsia"/>
+        </w:rPr>
+        <w:t>껏다켜서</w:t>
+      </w:r>
+      <w:proofErr w:type="spellEnd"/>
+      <w:r>
+        <w:rPr>
+          <w:rFonts w:hint="eastAsia"/>
+        </w:rPr>
+        <w:t xml:space="preserve"> </w:t>
+      </w:r>
+      <w:proofErr w:type="spellStart"/>
+      <w:r>
+        <w:rPr>
+          <w:rFonts w:hint="eastAsia"/>
+        </w:rPr>
+        <w:t>나오는건지</w:t>
+      </w:r>
+      <w:proofErr w:type="spellEnd"/>
+      <w:r>
+        <w:rPr>
+          <w:rFonts w:hint="eastAsia"/>
+        </w:rPr>
+        <w:t xml:space="preserve"> 모르겠네</w:t>
       </w:r>
       <w:r>
         <w:rPr>
@@ -460,11 +908,19 @@
           <w:numId w:val="1"/>
         </w:numPr>
       </w:pPr>
-      <w:r>
-        <w:rPr>
-          <w:rFonts w:hint="eastAsia"/>
-        </w:rPr>
-        <w:t>툴킷도 선택이 가능하다.</w:t>
+      <w:proofErr w:type="spellStart"/>
+      <w:r>
+        <w:rPr>
+          <w:rFonts w:hint="eastAsia"/>
+        </w:rPr>
+        <w:t>툴킷도</w:t>
+      </w:r>
+      <w:proofErr w:type="spellEnd"/>
+      <w:r>
+        <w:rPr>
+          <w:rFonts w:hint="eastAsia"/>
+        </w:rPr>
+        <w:t xml:space="preserve"> 선택이 가능하다.</w:t>
       </w:r>
       <w:r>
         <w:rPr>
@@ -575,7 +1031,77 @@
         <w:rPr>
           <w:rFonts w:hint="eastAsia"/>
         </w:rPr>
-        <w:t>데이터 컨텍스트 말고 viewmodel 이라는 멤버변수에 뷰모델을 리턴해서 쓸 수 있는 데이터바인딩기법인듯 다이나믹하게 변경되지 않는 것들은 이걸로 처리하면 어플리케이션 성능이 좋아지는듯</w:t>
+        <w:t xml:space="preserve">데이터 컨텍스트 말고 </w:t>
+      </w:r>
+      <w:proofErr w:type="spellStart"/>
+      <w:r>
+        <w:rPr>
+          <w:rFonts w:hint="eastAsia"/>
+        </w:rPr>
+        <w:t>viewmodel</w:t>
+      </w:r>
+      <w:proofErr w:type="spellEnd"/>
+      <w:r>
+        <w:rPr>
+          <w:rFonts w:hint="eastAsia"/>
+        </w:rPr>
+        <w:t xml:space="preserve"> 이라는 멤버변수에 </w:t>
+      </w:r>
+      <w:proofErr w:type="spellStart"/>
+      <w:r>
+        <w:rPr>
+          <w:rFonts w:hint="eastAsia"/>
+        </w:rPr>
+        <w:t>뷰모델을</w:t>
+      </w:r>
+      <w:proofErr w:type="spellEnd"/>
+      <w:r>
+        <w:rPr>
+          <w:rFonts w:hint="eastAsia"/>
+        </w:rPr>
+        <w:t xml:space="preserve"> </w:t>
+      </w:r>
+      <w:proofErr w:type="spellStart"/>
+      <w:r>
+        <w:rPr>
+          <w:rFonts w:hint="eastAsia"/>
+        </w:rPr>
+        <w:t>리턴해서</w:t>
+      </w:r>
+      <w:proofErr w:type="spellEnd"/>
+      <w:r>
+        <w:rPr>
+          <w:rFonts w:hint="eastAsia"/>
+        </w:rPr>
+        <w:t xml:space="preserve"> 쓸 수 있는 </w:t>
+      </w:r>
+      <w:proofErr w:type="spellStart"/>
+      <w:r>
+        <w:rPr>
+          <w:rFonts w:hint="eastAsia"/>
+        </w:rPr>
+        <w:t>데이터바인딩기법인듯</w:t>
+      </w:r>
+      <w:proofErr w:type="spellEnd"/>
+      <w:r>
+        <w:rPr>
+          <w:rFonts w:hint="eastAsia"/>
+        </w:rPr>
+        <w:t xml:space="preserve"> </w:t>
+      </w:r>
+      <w:proofErr w:type="spellStart"/>
+      <w:r>
+        <w:rPr>
+          <w:rFonts w:hint="eastAsia"/>
+        </w:rPr>
+        <w:t>다이나믹하게</w:t>
+      </w:r>
+      <w:proofErr w:type="spellEnd"/>
+      <w:r>
+        <w:rPr>
+          <w:rFonts w:hint="eastAsia"/>
+        </w:rPr>
+        <w:t xml:space="preserve"> 변경되지 않는 것들은 이걸로 처리하면 어플리케이션 성능이 좋아지는듯</w:t>
       </w:r>
       <w:r>
         <w:br/>
@@ -629,12 +1155,112 @@
           <w:numId w:val="1"/>
         </w:numPr>
       </w:pPr>
-      <w:r>
-        <w:rPr>
-          <w:rFonts w:hint="eastAsia"/>
-        </w:rPr>
-        <w:t>Inavigation을 생성하고 이것을 View의 ContextContol에 바인딩하여 화면 전환이나 뷰모델 선택에대한 비즈니스로직을 뷰에서 처리하지 않도록 하는 기법이 있는듯하다. 나도 적용하긴한것같은데 흠 네비게이션이라는 어떤 인터페이스 자체를 사용하지는 않은듯하기도</w:t>
-      </w:r>
+      <w:proofErr w:type="spellStart"/>
+      <w:r>
+        <w:rPr>
+          <w:rFonts w:hint="eastAsia"/>
+        </w:rPr>
+        <w:t>Inavigation</w:t>
+      </w:r>
+      <w:proofErr w:type="spellEnd"/>
+      <w:r>
+        <w:rPr>
+          <w:rFonts w:hint="eastAsia"/>
+        </w:rPr>
+        <w:t xml:space="preserve">을 생성하고 이것을 View의 </w:t>
+      </w:r>
+      <w:proofErr w:type="spellStart"/>
+      <w:r>
+        <w:rPr>
+          <w:rFonts w:hint="eastAsia"/>
+        </w:rPr>
+        <w:t>ContextContol</w:t>
+      </w:r>
+      <w:proofErr w:type="spellEnd"/>
+      <w:r>
+        <w:rPr>
+          <w:rFonts w:hint="eastAsia"/>
+        </w:rPr>
+        <w:t xml:space="preserve">에 바인딩하여 화면 전환이나 </w:t>
+      </w:r>
+      <w:proofErr w:type="spellStart"/>
+      <w:r>
+        <w:rPr>
+          <w:rFonts w:hint="eastAsia"/>
+        </w:rPr>
+        <w:t>뷰모델</w:t>
+      </w:r>
+      <w:proofErr w:type="spellEnd"/>
+      <w:r>
+        <w:rPr>
+          <w:rFonts w:hint="eastAsia"/>
+        </w:rPr>
+        <w:t xml:space="preserve"> </w:t>
+      </w:r>
+      <w:proofErr w:type="spellStart"/>
+      <w:r>
+        <w:rPr>
+          <w:rFonts w:hint="eastAsia"/>
+        </w:rPr>
+        <w:t>선택에대한</w:t>
+      </w:r>
+      <w:proofErr w:type="spellEnd"/>
+      <w:r>
+        <w:rPr>
+          <w:rFonts w:hint="eastAsia"/>
+        </w:rPr>
+        <w:t xml:space="preserve"> </w:t>
+      </w:r>
+      <w:proofErr w:type="spellStart"/>
+      <w:r>
+        <w:rPr>
+          <w:rFonts w:hint="eastAsia"/>
+        </w:rPr>
+        <w:t>비즈니스로직을</w:t>
+      </w:r>
+      <w:proofErr w:type="spellEnd"/>
+      <w:r>
+        <w:rPr>
+          <w:rFonts w:hint="eastAsia"/>
+        </w:rPr>
+        <w:t xml:space="preserve"> 뷰에서 처리하지 않도록 하는 기법이 </w:t>
+      </w:r>
+      <w:proofErr w:type="spellStart"/>
+      <w:r>
+        <w:rPr>
+          <w:rFonts w:hint="eastAsia"/>
+        </w:rPr>
+        <w:t>있는듯하다</w:t>
+      </w:r>
+      <w:proofErr w:type="spellEnd"/>
+      <w:r>
+        <w:rPr>
+          <w:rFonts w:hint="eastAsia"/>
+        </w:rPr>
+        <w:t xml:space="preserve">. 나도 </w:t>
+      </w:r>
+      <w:proofErr w:type="spellStart"/>
+      <w:r>
+        <w:rPr>
+          <w:rFonts w:hint="eastAsia"/>
+        </w:rPr>
+        <w:t>적용하긴한것같은데</w:t>
+      </w:r>
+      <w:proofErr w:type="spellEnd"/>
+      <w:r>
+        <w:rPr>
+          <w:rFonts w:hint="eastAsia"/>
+        </w:rPr>
+        <w:t xml:space="preserve"> 흠 네비게이션이라는 어떤 인터페이스 자체를 사용하지는 </w:t>
+      </w:r>
+      <w:proofErr w:type="spellStart"/>
+      <w:r>
+        <w:rPr>
+          <w:rFonts w:hint="eastAsia"/>
+        </w:rPr>
+        <w:t>않은듯하기도</w:t>
+      </w:r>
+      <w:proofErr w:type="spellEnd"/>
     </w:p>
     <w:p>
       <w:pPr>
@@ -657,7 +1283,21 @@
         <w:rPr>
           <w:rFonts w:hint="eastAsia"/>
         </w:rPr>
-        <w:t xml:space="preserve"> csharp project는 나누어지네</w:t>
+        <w:t xml:space="preserve"> </w:t>
+      </w:r>
+      <w:proofErr w:type="spellStart"/>
+      <w:r>
+        <w:rPr>
+          <w:rFonts w:hint="eastAsia"/>
+        </w:rPr>
+        <w:t>csharp</w:t>
+      </w:r>
+      <w:proofErr w:type="spellEnd"/>
+      <w:r>
+        <w:rPr>
+          <w:rFonts w:hint="eastAsia"/>
+        </w:rPr>
+        <w:t xml:space="preserve"> project는 나누어지네</w:t>
       </w:r>
       <w:r>
         <w:t>…</w:t>
@@ -666,7 +1306,21 @@
         <w:rPr>
           <w:rFonts w:hint="eastAsia"/>
         </w:rPr>
-        <w:t xml:space="preserve"> 이거 난 별로 ㅠ </w:t>
+        <w:t xml:space="preserve"> 이거 난 별로 </w:t>
+      </w:r>
+      <w:proofErr w:type="spellStart"/>
+      <w:r>
+        <w:rPr>
+          <w:rFonts w:hint="eastAsia"/>
+        </w:rPr>
+        <w:t>ㅠ</w:t>
+      </w:r>
+      <w:proofErr w:type="spellEnd"/>
+      <w:r>
+        <w:rPr>
+          <w:rFonts w:hint="eastAsia"/>
+        </w:rPr>
+        <w:t xml:space="preserve"> </w:t>
       </w:r>
       <w:r>
         <w:br/>
@@ -743,8 +1397,16 @@
         <w:rPr>
           <w:rFonts w:hint="eastAsia"/>
         </w:rPr>
-        <w:t>이게 맞네 흠 ㅇㅋ</w:t>
-      </w:r>
+        <w:t xml:space="preserve">이게 맞네 흠 </w:t>
+      </w:r>
+      <w:proofErr w:type="spellStart"/>
+      <w:r>
+        <w:rPr>
+          <w:rFonts w:hint="eastAsia"/>
+        </w:rPr>
+        <w:t>ㅇㅋ</w:t>
+      </w:r>
+      <w:proofErr w:type="spellEnd"/>
       <w:r>
         <w:rPr>
           <w:rFonts w:hint="eastAsia"/>
@@ -831,7 +1493,35 @@
         <w:rPr>
           <w:rFonts w:hint="eastAsia"/>
         </w:rPr>
-        <w:t>iew locator가 네비게이션 역할을 하는건지는 잘모르겠따.</w:t>
+        <w:t xml:space="preserve">iew locator가 네비게이션 역할을 </w:t>
+      </w:r>
+      <w:proofErr w:type="spellStart"/>
+      <w:r>
+        <w:rPr>
+          <w:rFonts w:hint="eastAsia"/>
+        </w:rPr>
+        <w:t>하는건지는</w:t>
+      </w:r>
+      <w:proofErr w:type="spellEnd"/>
+      <w:r>
+        <w:rPr>
+          <w:rFonts w:hint="eastAsia"/>
+        </w:rPr>
+        <w:t xml:space="preserve"> </w:t>
+      </w:r>
+      <w:proofErr w:type="spellStart"/>
+      <w:r>
+        <w:rPr>
+          <w:rFonts w:hint="eastAsia"/>
+        </w:rPr>
+        <w:t>잘모르겠따</w:t>
+      </w:r>
+      <w:proofErr w:type="spellEnd"/>
+      <w:r>
+        <w:rPr>
+          <w:rFonts w:hint="eastAsia"/>
+        </w:rPr>
+        <w:t>.</w:t>
       </w:r>
       <w:r>
         <w:rPr>
@@ -883,7 +1573,15 @@
         </w:numPr>
       </w:pPr>
       <w:r>
-        <w:t>[RelayCommand]</w:t>
+        <w:t>[</w:t>
+      </w:r>
+      <w:proofErr w:type="spellStart"/>
+      <w:r>
+        <w:t>RelayCommand</w:t>
+      </w:r>
+      <w:proofErr w:type="spellEnd"/>
+      <w:r>
+        <w:t>]</w:t>
       </w:r>
       <w:r>
         <w:rPr>
@@ -892,13 +1590,63 @@
         <w:t xml:space="preserve">, </w:t>
       </w:r>
       <w:r>
-        <w:t>[ObservableProperty]</w:t>
-      </w:r>
-      <w:r>
-        <w:rPr>
-          <w:rFonts w:hint="eastAsia"/>
-        </w:rPr>
-        <w:t>는 communitytoolkit에서 사용할 수 있는 것인듯 굳이 f#이 아니어도 되는듯하다.</w:t>
+        <w:t>[</w:t>
+      </w:r>
+      <w:proofErr w:type="spellStart"/>
+      <w:r>
+        <w:t>ObservableProperty</w:t>
+      </w:r>
+      <w:proofErr w:type="spellEnd"/>
+      <w:r>
+        <w:t>]</w:t>
+      </w:r>
+      <w:r>
+        <w:rPr>
+          <w:rFonts w:hint="eastAsia"/>
+        </w:rPr>
+        <w:t xml:space="preserve">는 </w:t>
+      </w:r>
+      <w:proofErr w:type="spellStart"/>
+      <w:r>
+        <w:rPr>
+          <w:rFonts w:hint="eastAsia"/>
+        </w:rPr>
+        <w:t>communitytoolkit</w:t>
+      </w:r>
+      <w:proofErr w:type="spellEnd"/>
+      <w:r>
+        <w:rPr>
+          <w:rFonts w:hint="eastAsia"/>
+        </w:rPr>
+        <w:t xml:space="preserve">에서 사용할 수 있는 </w:t>
+      </w:r>
+      <w:proofErr w:type="spellStart"/>
+      <w:r>
+        <w:rPr>
+          <w:rFonts w:hint="eastAsia"/>
+        </w:rPr>
+        <w:t>것인듯</w:t>
+      </w:r>
+      <w:proofErr w:type="spellEnd"/>
+      <w:r>
+        <w:rPr>
+          <w:rFonts w:hint="eastAsia"/>
+        </w:rPr>
+        <w:t xml:space="preserve"> 굳이 </w:t>
+      </w:r>
+      <w:proofErr w:type="spellStart"/>
+      <w:r>
+        <w:rPr>
+          <w:rFonts w:hint="eastAsia"/>
+        </w:rPr>
+        <w:t>f#</w:t>
+      </w:r>
+      <w:proofErr w:type="spellEnd"/>
+      <w:r>
+        <w:rPr>
+          <w:rFonts w:hint="eastAsia"/>
+        </w:rPr>
+        <w:t>이 아니어도 되는듯하다.</w:t>
       </w:r>
     </w:p>
     <w:p>
@@ -913,7 +1661,175 @@
         <w:rPr>
           <w:rFonts w:hint="eastAsia"/>
         </w:rPr>
-        <w:t>구성은 모델은 순수한 클래스이며 멤버변수와 메소드로 이루어져 있다. 뷰모델은 모델인스턴스와 뷰모델 변수, 바인딩될 커맨드를 가지며 커맨드 내부는 리프레쉬가 필요한 멤버변수에 뷰모델 변수를 리턴하고 모델의 메소드를 실행한뒤 결과값을 뷰모델 변수에 리턴하는식으로 구현되어야한다. 뷰모델에서 비즈니스로직을 구현하지말 것.</w:t>
+        <w:t xml:space="preserve">구성은 모델은 순수한 클래스이며 멤버변수와 메소드로 이루어져 있다. </w:t>
+      </w:r>
+      <w:proofErr w:type="spellStart"/>
+      <w:r>
+        <w:rPr>
+          <w:rFonts w:hint="eastAsia"/>
+        </w:rPr>
+        <w:t>뷰모델은</w:t>
+      </w:r>
+      <w:proofErr w:type="spellEnd"/>
+      <w:r>
+        <w:rPr>
+          <w:rFonts w:hint="eastAsia"/>
+        </w:rPr>
+        <w:t xml:space="preserve"> </w:t>
+      </w:r>
+      <w:proofErr w:type="spellStart"/>
+      <w:r>
+        <w:rPr>
+          <w:rFonts w:hint="eastAsia"/>
+        </w:rPr>
+        <w:t>모델인스턴스와</w:t>
+      </w:r>
+      <w:proofErr w:type="spellEnd"/>
+      <w:r>
+        <w:rPr>
+          <w:rFonts w:hint="eastAsia"/>
+        </w:rPr>
+        <w:t xml:space="preserve"> </w:t>
+      </w:r>
+      <w:proofErr w:type="spellStart"/>
+      <w:r>
+        <w:rPr>
+          <w:rFonts w:hint="eastAsia"/>
+        </w:rPr>
+        <w:t>뷰모델</w:t>
+      </w:r>
+      <w:proofErr w:type="spellEnd"/>
+      <w:r>
+        <w:rPr>
+          <w:rFonts w:hint="eastAsia"/>
+        </w:rPr>
+        <w:t xml:space="preserve"> 변수, 바인딩될 커맨드를 가지며 커맨드 내부는 </w:t>
+      </w:r>
+      <w:proofErr w:type="spellStart"/>
+      <w:r>
+        <w:rPr>
+          <w:rFonts w:hint="eastAsia"/>
+        </w:rPr>
+        <w:t>리프레쉬가</w:t>
+      </w:r>
+      <w:proofErr w:type="spellEnd"/>
+      <w:r>
+        <w:rPr>
+          <w:rFonts w:hint="eastAsia"/>
+        </w:rPr>
+        <w:t xml:space="preserve"> 필요한 멤버변수에 </w:t>
+      </w:r>
+      <w:proofErr w:type="spellStart"/>
+      <w:r>
+        <w:rPr>
+          <w:rFonts w:hint="eastAsia"/>
+        </w:rPr>
+        <w:t>뷰모델</w:t>
+      </w:r>
+      <w:proofErr w:type="spellEnd"/>
+      <w:r>
+        <w:rPr>
+          <w:rFonts w:hint="eastAsia"/>
+        </w:rPr>
+        <w:t xml:space="preserve"> 변수를 리턴하고 모델의 메소드를 </w:t>
+      </w:r>
+      <w:proofErr w:type="spellStart"/>
+      <w:r>
+        <w:rPr>
+          <w:rFonts w:hint="eastAsia"/>
+        </w:rPr>
+        <w:t>실행한뒤</w:t>
+      </w:r>
+      <w:proofErr w:type="spellEnd"/>
+      <w:r>
+        <w:rPr>
+          <w:rFonts w:hint="eastAsia"/>
+        </w:rPr>
+        <w:t xml:space="preserve"> 결과값을 </w:t>
+      </w:r>
+      <w:proofErr w:type="spellStart"/>
+      <w:r>
+        <w:rPr>
+          <w:rFonts w:hint="eastAsia"/>
+        </w:rPr>
+        <w:t>뷰모델</w:t>
+      </w:r>
+      <w:proofErr w:type="spellEnd"/>
+      <w:r>
+        <w:rPr>
+          <w:rFonts w:hint="eastAsia"/>
+        </w:rPr>
+        <w:t xml:space="preserve"> 변수에 </w:t>
+      </w:r>
+      <w:proofErr w:type="spellStart"/>
+      <w:r>
+        <w:rPr>
+          <w:rFonts w:hint="eastAsia"/>
+        </w:rPr>
+        <w:t>리턴하는식으로</w:t>
+      </w:r>
+      <w:proofErr w:type="spellEnd"/>
+      <w:r>
+        <w:rPr>
+          <w:rFonts w:hint="eastAsia"/>
+        </w:rPr>
+        <w:t xml:space="preserve"> </w:t>
+      </w:r>
+      <w:proofErr w:type="spellStart"/>
+      <w:r>
+        <w:rPr>
+          <w:rFonts w:hint="eastAsia"/>
+        </w:rPr>
+        <w:t>구현되어야한다</w:t>
+      </w:r>
+      <w:proofErr w:type="spellEnd"/>
+      <w:r>
+        <w:rPr>
+          <w:rFonts w:hint="eastAsia"/>
+        </w:rPr>
+        <w:t xml:space="preserve">. </w:t>
+      </w:r>
+      <w:proofErr w:type="spellStart"/>
+      <w:r>
+        <w:rPr>
+          <w:rFonts w:hint="eastAsia"/>
+        </w:rPr>
+        <w:t>뷰모델에서</w:t>
+      </w:r>
+      <w:proofErr w:type="spellEnd"/>
+      <w:r>
+        <w:rPr>
+          <w:rFonts w:hint="eastAsia"/>
+        </w:rPr>
+        <w:t xml:space="preserve"> </w:t>
+      </w:r>
+      <w:proofErr w:type="spellStart"/>
+      <w:r>
+        <w:rPr>
+          <w:rFonts w:hint="eastAsia"/>
+        </w:rPr>
+        <w:t>비즈니스로직을</w:t>
+      </w:r>
+      <w:proofErr w:type="spellEnd"/>
+      <w:r>
+        <w:rPr>
+          <w:rFonts w:hint="eastAsia"/>
+        </w:rPr>
+        <w:t xml:space="preserve"> </w:t>
+      </w:r>
+      <w:proofErr w:type="spellStart"/>
+      <w:r>
+        <w:rPr>
+          <w:rFonts w:hint="eastAsia"/>
+        </w:rPr>
+        <w:t>구현하지말</w:t>
+      </w:r>
+      <w:proofErr w:type="spellEnd"/>
+      <w:r>
+        <w:rPr>
+          <w:rFonts w:hint="eastAsia"/>
+        </w:rPr>
+        <w:t xml:space="preserve"> 것.</w:t>
       </w:r>
     </w:p>
     <w:p>
@@ -928,7 +1844,91 @@
         <w:rPr>
           <w:rFonts w:hint="eastAsia"/>
         </w:rPr>
-        <w:t>모델을 뷰모델에 리턴할 때 그리고 readonly로 선언하고 new는 생성자에서 리턴한다. 이렇게 하면 readonly때문에 모델은 딱 한번만 생성된다고 한다. 나는 set이 동작하지 않는줄 알았는데 아니다.</w:t>
+        <w:t xml:space="preserve">모델을 </w:t>
+      </w:r>
+      <w:proofErr w:type="spellStart"/>
+      <w:r>
+        <w:rPr>
+          <w:rFonts w:hint="eastAsia"/>
+        </w:rPr>
+        <w:t>뷰모델에</w:t>
+      </w:r>
+      <w:proofErr w:type="spellEnd"/>
+      <w:r>
+        <w:rPr>
+          <w:rFonts w:hint="eastAsia"/>
+        </w:rPr>
+        <w:t xml:space="preserve"> </w:t>
+      </w:r>
+      <w:proofErr w:type="spellStart"/>
+      <w:r>
+        <w:rPr>
+          <w:rFonts w:hint="eastAsia"/>
+        </w:rPr>
+        <w:t>리턴할</w:t>
+      </w:r>
+      <w:proofErr w:type="spellEnd"/>
+      <w:r>
+        <w:rPr>
+          <w:rFonts w:hint="eastAsia"/>
+        </w:rPr>
+        <w:t xml:space="preserve"> 때 그리고 </w:t>
+      </w:r>
+      <w:proofErr w:type="spellStart"/>
+      <w:r>
+        <w:rPr>
+          <w:rFonts w:hint="eastAsia"/>
+        </w:rPr>
+        <w:t>readonly</w:t>
+      </w:r>
+      <w:proofErr w:type="spellEnd"/>
+      <w:r>
+        <w:rPr>
+          <w:rFonts w:hint="eastAsia"/>
+        </w:rPr>
+        <w:t xml:space="preserve">로 선언하고 new는 생성자에서 </w:t>
+      </w:r>
+      <w:proofErr w:type="spellStart"/>
+      <w:r>
+        <w:rPr>
+          <w:rFonts w:hint="eastAsia"/>
+        </w:rPr>
+        <w:t>리턴한다</w:t>
+      </w:r>
+      <w:proofErr w:type="spellEnd"/>
+      <w:r>
+        <w:rPr>
+          <w:rFonts w:hint="eastAsia"/>
+        </w:rPr>
+        <w:t xml:space="preserve">. 이렇게 하면 </w:t>
+      </w:r>
+      <w:proofErr w:type="spellStart"/>
+      <w:r>
+        <w:rPr>
+          <w:rFonts w:hint="eastAsia"/>
+        </w:rPr>
+        <w:t>readonly</w:t>
+      </w:r>
+      <w:proofErr w:type="spellEnd"/>
+      <w:r>
+        <w:rPr>
+          <w:rFonts w:hint="eastAsia"/>
+        </w:rPr>
+        <w:t xml:space="preserve">때문에 모델은 딱 한번만 생성된다고 한다. 나는 set이 동작하지 </w:t>
+      </w:r>
+      <w:proofErr w:type="spellStart"/>
+      <w:r>
+        <w:rPr>
+          <w:rFonts w:hint="eastAsia"/>
+        </w:rPr>
+        <w:t>않는줄</w:t>
+      </w:r>
+      <w:proofErr w:type="spellEnd"/>
+      <w:r>
+        <w:rPr>
+          <w:rFonts w:hint="eastAsia"/>
+        </w:rPr>
+        <w:t xml:space="preserve"> 알았는데 아니다.</w:t>
       </w:r>
       <w:r>
         <w:br/>
@@ -954,6 +1954,7 @@
           <w:numId w:val="1"/>
         </w:numPr>
       </w:pPr>
+      <w:proofErr w:type="spellStart"/>
       <w:r>
         <w:lastRenderedPageBreak/>
         <w:t>D</w:t>
@@ -962,12 +1963,22 @@
         <w:rPr>
           <w:rFonts w:hint="eastAsia"/>
         </w:rPr>
-        <w:t>esign.datacontext에 VM을 잡아놓았다. 런타임이후에 잡히는듯?</w:t>
+        <w:t>esign.datacontext</w:t>
+      </w:r>
+      <w:proofErr w:type="spellEnd"/>
+      <w:r>
+        <w:rPr>
+          <w:rFonts w:hint="eastAsia"/>
+        </w:rPr>
+        <w:t>에 VM을 잡아놓았다. 런타임이후에 잡히는듯?</w:t>
       </w:r>
       <w:r>
         <w:br/>
       </w:r>
       <w:r>
+        <w:rPr>
+          <w:noProof/>
+        </w:rPr>
         <w:drawing>
           <wp:inline distT="0" distB="0" distL="0" distR="0" wp14:anchorId="101C902B" wp14:editId="2FF830B9">
             <wp:extent cx="5731510" cy="1965960"/>
@@ -1017,7 +2028,77 @@
         <w:rPr>
           <w:rFonts w:hint="eastAsia"/>
         </w:rPr>
-        <w:t>F12로 view에서 vm으로 이동하는 것을 네비게이션이라고 하는듯하다. 다른 용어인줄 알았으나 아니다. 아무튼 아발로니아에서는 아직까지 제대로 지원되지 않는듯하다. WPF는 가능한부분인데 흠..</w:t>
+        <w:t xml:space="preserve">F12로 view에서 </w:t>
+      </w:r>
+      <w:proofErr w:type="spellStart"/>
+      <w:r>
+        <w:rPr>
+          <w:rFonts w:hint="eastAsia"/>
+        </w:rPr>
+        <w:t>vm</w:t>
+      </w:r>
+      <w:proofErr w:type="spellEnd"/>
+      <w:r>
+        <w:rPr>
+          <w:rFonts w:hint="eastAsia"/>
+        </w:rPr>
+        <w:t xml:space="preserve">으로 이동하는 것을 네비게이션이라고 하는듯하다. 다른 </w:t>
+      </w:r>
+      <w:proofErr w:type="spellStart"/>
+      <w:r>
+        <w:rPr>
+          <w:rFonts w:hint="eastAsia"/>
+        </w:rPr>
+        <w:t>용어인줄</w:t>
+      </w:r>
+      <w:proofErr w:type="spellEnd"/>
+      <w:r>
+        <w:rPr>
+          <w:rFonts w:hint="eastAsia"/>
+        </w:rPr>
+        <w:t xml:space="preserve"> 알았으나 아니다. 아무튼 </w:t>
+      </w:r>
+      <w:proofErr w:type="spellStart"/>
+      <w:r>
+        <w:rPr>
+          <w:rFonts w:hint="eastAsia"/>
+        </w:rPr>
+        <w:t>아발로니아에서는</w:t>
+      </w:r>
+      <w:proofErr w:type="spellEnd"/>
+      <w:r>
+        <w:rPr>
+          <w:rFonts w:hint="eastAsia"/>
+        </w:rPr>
+        <w:t xml:space="preserve"> 아직까지 제대로 지원되지 </w:t>
+      </w:r>
+      <w:proofErr w:type="spellStart"/>
+      <w:r>
+        <w:rPr>
+          <w:rFonts w:hint="eastAsia"/>
+        </w:rPr>
+        <w:t>않는듯하다</w:t>
+      </w:r>
+      <w:proofErr w:type="spellEnd"/>
+      <w:r>
+        <w:rPr>
+          <w:rFonts w:hint="eastAsia"/>
+        </w:rPr>
+        <w:t xml:space="preserve">. WPF는 </w:t>
+      </w:r>
+      <w:proofErr w:type="spellStart"/>
+      <w:r>
+        <w:rPr>
+          <w:rFonts w:hint="eastAsia"/>
+        </w:rPr>
+        <w:t>가능한부분인데</w:t>
+      </w:r>
+      <w:proofErr w:type="spellEnd"/>
+      <w:r>
+        <w:rPr>
+          <w:rFonts w:hint="eastAsia"/>
+        </w:rPr>
+        <w:t xml:space="preserve"> 흠..</w:t>
       </w:r>
     </w:p>
     <w:p>
@@ -1027,10 +2108,8 @@
           <w:ilvl w:val="0"/>
           <w:numId w:val="1"/>
         </w:numPr>
-        <w:rPr>
-          <w:rFonts w:hint="eastAsia"/>
-        </w:rPr>
-      </w:pPr>
+      </w:pPr>
+      <w:proofErr w:type="spellStart"/>
       <w:r>
         <w:t>O</w:t>
       </w:r>
@@ -1038,9 +2117,19 @@
         <w:rPr>
           <w:rFonts w:hint="eastAsia"/>
         </w:rPr>
-        <w:t xml:space="preserve">bservablecollection은 </w:t>
-      </w:r>
-      <w:r>
+        <w:t>bservablecollection</w:t>
+      </w:r>
+      <w:proofErr w:type="spellEnd"/>
+      <w:r>
+        <w:rPr>
+          <w:rFonts w:hint="eastAsia"/>
+        </w:rPr>
+        <w:t xml:space="preserve">은 </w:t>
+      </w:r>
+      <w:r>
+        <w:rPr>
+          <w:noProof/>
+        </w:rPr>
         <w:drawing>
           <wp:inline distT="0" distB="0" distL="0" distR="0" wp14:anchorId="37A1B0DD" wp14:editId="2F61F45F">
             <wp:extent cx="5731510" cy="843280"/>
@@ -1078,6 +2167,9 @@
         </w:drawing>
       </w:r>
       <w:r>
+        <w:rPr>
+          <w:noProof/>
+        </w:rPr>
         <w:drawing>
           <wp:inline distT="0" distB="0" distL="0" distR="0" wp14:anchorId="63A5614C" wp14:editId="1A1BC1AA">
             <wp:extent cx="5731510" cy="266700"/>
@@ -1119,6 +2211,218 @@
           <w:rFonts w:hint="eastAsia"/>
         </w:rPr>
         <w:t>의 형태로 사용할 수 있다.</w:t>
+      </w:r>
+    </w:p>
+    <w:p>
+      <w:pPr>
+        <w:pStyle w:val="a6"/>
+        <w:numPr>
+          <w:ilvl w:val="0"/>
+          <w:numId w:val="1"/>
+        </w:numPr>
+      </w:pPr>
+      <w:proofErr w:type="spellStart"/>
+      <w:r>
+        <w:t>U</w:t>
+      </w:r>
+      <w:r>
+        <w:rPr>
+          <w:rFonts w:hint="eastAsia"/>
+        </w:rPr>
+        <w:t>sercontrol</w:t>
+      </w:r>
+      <w:proofErr w:type="spellEnd"/>
+      <w:r>
+        <w:rPr>
+          <w:rFonts w:hint="eastAsia"/>
+        </w:rPr>
+        <w:t xml:space="preserve">과 template control </w:t>
+      </w:r>
+      <w:proofErr w:type="spellStart"/>
+      <w:r>
+        <w:rPr>
+          <w:rFonts w:hint="eastAsia"/>
+        </w:rPr>
+        <w:t>시험중</w:t>
+      </w:r>
+      <w:proofErr w:type="spellEnd"/>
+      <w:r>
+        <w:rPr>
+          <w:rFonts w:hint="eastAsia"/>
+        </w:rPr>
+        <w:t xml:space="preserve"> </w:t>
+      </w:r>
+      <w:proofErr w:type="spellStart"/>
+      <w:r>
+        <w:rPr>
+          <w:rFonts w:hint="eastAsia"/>
+        </w:rPr>
+        <w:t>usercontrol</w:t>
+      </w:r>
+      <w:proofErr w:type="spellEnd"/>
+      <w:r>
+        <w:rPr>
+          <w:rFonts w:hint="eastAsia"/>
+        </w:rPr>
+        <w:t xml:space="preserve">은 WPF와 동일하나 relative binding을 direct binding으로 </w:t>
+      </w:r>
+      <w:proofErr w:type="spellStart"/>
+      <w:r>
+        <w:rPr>
+          <w:rFonts w:hint="eastAsia"/>
+        </w:rPr>
+        <w:t>간략화한것으로</w:t>
+      </w:r>
+      <w:proofErr w:type="spellEnd"/>
+      <w:r>
+        <w:rPr>
+          <w:rFonts w:hint="eastAsia"/>
+        </w:rPr>
+        <w:t xml:space="preserve"> 보인다 다만 </w:t>
+      </w:r>
+      <w:proofErr w:type="spellStart"/>
+      <w:r>
+        <w:rPr>
+          <w:rFonts w:hint="eastAsia"/>
+        </w:rPr>
+        <w:t>mainview</w:t>
+      </w:r>
+      <w:proofErr w:type="spellEnd"/>
+      <w:r>
+        <w:rPr>
+          <w:rFonts w:hint="eastAsia"/>
+        </w:rPr>
+        <w:t xml:space="preserve">에서 바인딩은 잡히는데 </w:t>
+      </w:r>
+      <w:proofErr w:type="spellStart"/>
+      <w:r>
+        <w:rPr>
+          <w:rFonts w:hint="eastAsia"/>
+        </w:rPr>
+        <w:t>usercontrol</w:t>
+      </w:r>
+      <w:proofErr w:type="spellEnd"/>
+      <w:r>
+        <w:rPr>
+          <w:rFonts w:hint="eastAsia"/>
+        </w:rPr>
+        <w:t xml:space="preserve"> 내부에서 사용하는데 어려움을 </w:t>
+      </w:r>
+      <w:proofErr w:type="spellStart"/>
+      <w:r>
+        <w:rPr>
+          <w:rFonts w:hint="eastAsia"/>
+        </w:rPr>
+        <w:t>겪고있따</w:t>
+      </w:r>
+      <w:proofErr w:type="spellEnd"/>
+      <w:r>
+        <w:rPr>
+          <w:rFonts w:hint="eastAsia"/>
+        </w:rPr>
+        <w:t>.</w:t>
+      </w:r>
+    </w:p>
+    <w:p>
+      <w:pPr>
+        <w:pStyle w:val="a6"/>
+        <w:numPr>
+          <w:ilvl w:val="0"/>
+          <w:numId w:val="1"/>
+        </w:numPr>
+      </w:pPr>
+      <w:proofErr w:type="spellStart"/>
+      <w:r>
+        <w:t>M</w:t>
+      </w:r>
+      <w:r>
+        <w:rPr>
+          <w:rFonts w:hint="eastAsia"/>
+        </w:rPr>
+        <w:t>ainview</w:t>
+      </w:r>
+      <w:proofErr w:type="spellEnd"/>
+      <w:r>
+        <w:rPr>
+          <w:rFonts w:hint="eastAsia"/>
+        </w:rPr>
+        <w:t xml:space="preserve">에서 </w:t>
+      </w:r>
+      <w:proofErr w:type="spellStart"/>
+      <w:r>
+        <w:rPr>
+          <w:rFonts w:hint="eastAsia"/>
+        </w:rPr>
+        <w:t>xmlns:local</w:t>
+      </w:r>
+      <w:proofErr w:type="spellEnd"/>
+      <w:r>
+        <w:rPr>
+          <w:rFonts w:hint="eastAsia"/>
+        </w:rPr>
+        <w:t>=</w:t>
+      </w:r>
+      <w:r>
+        <w:t>”</w:t>
+      </w:r>
+      <w:proofErr w:type="spellStart"/>
+      <w:r>
+        <w:rPr>
+          <w:rFonts w:hint="eastAsia"/>
+        </w:rPr>
+        <w:t>clr-namespace:Avalnoia;assembly</w:t>
+      </w:r>
+      <w:proofErr w:type="spellEnd"/>
+      <w:r>
+        <w:rPr>
+          <w:rFonts w:hint="eastAsia"/>
+        </w:rPr>
+        <w:t>=~~</w:t>
+      </w:r>
+      <w:r>
+        <w:t>”</w:t>
+      </w:r>
+      <w:proofErr w:type="spellStart"/>
+      <w:r>
+        <w:rPr>
+          <w:rFonts w:hint="eastAsia"/>
+        </w:rPr>
+        <w:t>으로</w:t>
+      </w:r>
+      <w:proofErr w:type="spellEnd"/>
+      <w:r>
+        <w:rPr>
+          <w:rFonts w:hint="eastAsia"/>
+        </w:rPr>
+        <w:t xml:space="preserve"> 하여 local:에서 </w:t>
+      </w:r>
+      <w:proofErr w:type="spellStart"/>
+      <w:r>
+        <w:rPr>
+          <w:rFonts w:hint="eastAsia"/>
+        </w:rPr>
+        <w:t>usercontrol</w:t>
+      </w:r>
+      <w:proofErr w:type="spellEnd"/>
+      <w:r>
+        <w:rPr>
+          <w:rFonts w:hint="eastAsia"/>
+        </w:rPr>
+        <w:t xml:space="preserve">을 검색해서 쓸 수 있다. 왜.. </w:t>
+      </w:r>
+      <w:proofErr w:type="spellStart"/>
+      <w:r>
+        <w:rPr>
+          <w:rFonts w:hint="eastAsia"/>
+        </w:rPr>
+        <w:t>이걸로되는지는</w:t>
+      </w:r>
+      <w:proofErr w:type="spellEnd"/>
+      <w:r>
+        <w:rPr>
+          <w:rFonts w:hint="eastAsia"/>
+        </w:rPr>
+        <w:t xml:space="preserve"> 모르겠음 그냥 path를 지정하면 view만 보임</w:t>
       </w:r>
     </w:p>
     <w:sectPr>
@@ -1987,7 +3291,6 @@
   <w:style w:type="character" w:default="1" w:styleId="a0">
     <w:name w:val="Default Paragraph Font"/>
     <w:uiPriority w:val="1"/>
-    <w:semiHidden/>
     <w:unhideWhenUsed/>
   </w:style>
   <w:style w:type="table" w:default="1" w:styleId="a1">

</xml_diff>